<commit_message>
updated microservice document like architectural,feign client how to enable,create admin server,service registry
</commit_message>
<xml_diff>
--- a/MicroService.docx
+++ b/MicroService.docx
@@ -2362,90 +2362,2295 @@
         <w:rPr>
           <w:sz w:val="28"/>
         </w:rPr>
-        <w:t>Note: It is not recommended to load non-transactional tab</w:t>
-      </w:r>
+        <w:t xml:space="preserve">Note: It is not recommended to load non-transactional tables data from </w:t>
+      </w:r>
+      <w:r>
+        <w:rPr>
+          <w:sz w:val="28"/>
+        </w:rPr>
+        <w:t>DB</w:t>
+      </w:r>
+      <w:r>
+        <w:rPr>
+          <w:sz w:val="28"/>
+        </w:rPr>
+        <w:t xml:space="preserve"> </w:t>
+      </w:r>
+      <w:r>
+        <w:rPr>
+          <w:sz w:val="28"/>
+        </w:rPr>
+        <w:t>every time</w:t>
+      </w:r>
+      <w:r>
+        <w:rPr>
+          <w:sz w:val="28"/>
+        </w:rPr>
+        <w:t>.</w:t>
+      </w:r>
+      <w:r>
+        <w:rPr>
+          <w:sz w:val="28"/>
+        </w:rPr>
+        <w:t xml:space="preserve"> </w:t>
+      </w:r>
+    </w:p>
+    <w:p>
+      <w:pPr>
+        <w:rPr>
+          <w:sz w:val="28"/>
+        </w:rPr>
+      </w:pPr>
+      <w:r>
+        <w:rPr>
+          <w:sz w:val="28"/>
+        </w:rPr>
+        <w:t xml:space="preserve">                                 =</w:t>
+      </w:r>
+      <w:r>
+        <w:rPr>
+          <w:sz w:val="28"/>
+        </w:rPr>
+        <w:t>&gt; To reduce no.of round trips between Java app and Database we will use cache.</w:t>
+      </w:r>
+      <w:r>
+        <w:rPr>
+          <w:sz w:val="28"/>
+        </w:rPr>
+        <w:t xml:space="preserve"> </w:t>
+      </w:r>
+    </w:p>
+    <w:p>
+      <w:pPr>
+        <w:rPr>
+          <w:sz w:val="28"/>
+        </w:rPr>
+      </w:pPr>
+      <w:r>
+        <w:rPr>
+          <w:sz w:val="28"/>
+        </w:rPr>
+        <w:t xml:space="preserve">                                =</w:t>
+      </w:r>
+      <w:r>
+        <w:rPr>
+          <w:sz w:val="28"/>
+        </w:rPr>
+        <w:t>&gt; Redis is used for distributed cache implementation.</w:t>
+      </w:r>
+    </w:p>
+    <w:p>
+      <w:pPr>
+        <w:rPr>
+          <w:sz w:val="28"/>
+        </w:rPr>
+      </w:pPr>
+    </w:p>
+    <w:p>
+      <w:pPr>
+        <w:rPr>
+          <w:b/>
+          <w:sz w:val="28"/>
+        </w:rPr>
+      </w:pPr>
+      <w:r>
+        <w:rPr>
+          <w:b/>
+          <w:sz w:val="28"/>
+        </w:rPr>
+        <w:t>Steps to develop WELCOME-API</w:t>
+      </w:r>
+      <w:r>
+        <w:rPr>
+          <w:b/>
+          <w:sz w:val="28"/>
+        </w:rPr>
+        <w:t>:</w:t>
+      </w:r>
+    </w:p>
+    <w:p>
+      <w:pPr>
+        <w:rPr>
+          <w:sz w:val="28"/>
+        </w:rPr>
+      </w:pPr>
+      <w:r>
+        <w:rPr>
+          <w:b/>
+          <w:sz w:val="28"/>
+        </w:rPr>
+        <w:t xml:space="preserve">             </w:t>
+      </w:r>
+      <w:r>
+        <w:rPr>
+          <w:sz w:val="28"/>
+        </w:rPr>
+        <w:t>1) Create Spring Boot application with below dependencies</w:t>
+      </w:r>
+    </w:p>
+    <w:p>
+      <w:pPr>
+        <w:rPr>
+          <w:sz w:val="28"/>
+        </w:rPr>
+      </w:pPr>
+      <w:r>
+        <w:rPr>
+          <w:sz w:val="28"/>
+        </w:rPr>
+        <w:tab/>
+      </w:r>
+      <w:r>
+        <w:rPr>
+          <w:sz w:val="28"/>
+        </w:rPr>
+        <w:tab/>
+        <w:t>- eureka-discovery-client</w:t>
+      </w:r>
+    </w:p>
+    <w:p>
+      <w:pPr>
+        <w:rPr>
+          <w:sz w:val="28"/>
+        </w:rPr>
+      </w:pPr>
+      <w:r>
+        <w:rPr>
+          <w:sz w:val="28"/>
+        </w:rPr>
+        <w:tab/>
+      </w:r>
+      <w:r>
+        <w:rPr>
+          <w:sz w:val="28"/>
+        </w:rPr>
+        <w:tab/>
+        <w:t>- starter-web</w:t>
+      </w:r>
+    </w:p>
+    <w:p>
+      <w:pPr>
+        <w:rPr>
+          <w:sz w:val="28"/>
+        </w:rPr>
+      </w:pPr>
+      <w:r>
+        <w:rPr>
+          <w:sz w:val="28"/>
+        </w:rPr>
+        <w:tab/>
+      </w:r>
+      <w:r>
+        <w:rPr>
+          <w:sz w:val="28"/>
+        </w:rPr>
+        <w:tab/>
+        <w:t>- devtools</w:t>
+      </w:r>
+    </w:p>
+    <w:p>
+      <w:pPr>
+        <w:rPr>
+          <w:sz w:val="28"/>
+        </w:rPr>
+      </w:pPr>
+      <w:r>
+        <w:rPr>
+          <w:sz w:val="28"/>
+        </w:rPr>
+        <w:tab/>
+      </w:r>
+      <w:r>
+        <w:rPr>
+          <w:sz w:val="28"/>
+        </w:rPr>
+        <w:tab/>
+        <w:t>- actuator</w:t>
+      </w:r>
+    </w:p>
+    <w:p>
+      <w:pPr>
+        <w:rPr>
+          <w:sz w:val="28"/>
+        </w:rPr>
+      </w:pPr>
+      <w:r>
+        <w:rPr>
+          <w:sz w:val="28"/>
+        </w:rPr>
+        <w:tab/>
+      </w:r>
+      <w:r>
+        <w:rPr>
+          <w:sz w:val="28"/>
+        </w:rPr>
+        <w:tab/>
+        <w:t>- zipkin</w:t>
+      </w:r>
+    </w:p>
+    <w:p>
+      <w:pPr>
+        <w:rPr>
+          <w:sz w:val="28"/>
+        </w:rPr>
+      </w:pPr>
+      <w:r>
+        <w:rPr>
+          <w:sz w:val="28"/>
+        </w:rPr>
+        <w:tab/>
+      </w:r>
+      <w:r>
+        <w:rPr>
+          <w:sz w:val="28"/>
+        </w:rPr>
+        <w:tab/>
+        <w:t>- admin-client</w:t>
+      </w:r>
+    </w:p>
+    <w:p>
+      <w:pPr>
+        <w:rPr>
+          <w:sz w:val="28"/>
+        </w:rPr>
+      </w:pPr>
+      <w:r>
+        <w:rPr>
+          <w:sz w:val="28"/>
+        </w:rPr>
+        <w:t>2) Configure @EnableDiscoveryClient annotation at boot start class</w:t>
+      </w:r>
+    </w:p>
+    <w:p>
+      <w:pPr>
+        <w:rPr>
+          <w:sz w:val="28"/>
+        </w:rPr>
+      </w:pPr>
+      <w:r>
+        <w:rPr>
+          <w:sz w:val="28"/>
+        </w:rPr>
+        <w:t>3) Create Rest</w:t>
+      </w:r>
+      <w:r>
+        <w:rPr>
+          <w:sz w:val="28"/>
+        </w:rPr>
+        <w:t xml:space="preserve"> </w:t>
+      </w:r>
+      <w:r>
+        <w:rPr>
+          <w:sz w:val="28"/>
+        </w:rPr>
+        <w:t>Controller with required method</w:t>
+      </w:r>
+    </w:p>
+    <w:p>
+      <w:pPr>
+        <w:rPr>
+          <w:sz w:val="28"/>
+        </w:rPr>
+      </w:pPr>
+      <w:r>
+        <w:rPr>
+          <w:sz w:val="28"/>
+        </w:rPr>
+        <w:t>4) Configure below properties in application.yml file</w:t>
+      </w:r>
+    </w:p>
+    <w:p>
+      <w:pPr>
+        <w:rPr>
+          <w:sz w:val="28"/>
+        </w:rPr>
+      </w:pPr>
+    </w:p>
+    <w:p>
+      <w:pPr>
+        <w:rPr>
+          <w:sz w:val="28"/>
+        </w:rPr>
+      </w:pPr>
+    </w:p>
+    <w:p>
+      <w:pPr>
+        <w:rPr>
+          <w:sz w:val="28"/>
+        </w:rPr>
+      </w:pPr>
+    </w:p>
+    <w:p>
+      <w:pPr>
+        <w:rPr>
+          <w:sz w:val="28"/>
+        </w:rPr>
+      </w:pPr>
+    </w:p>
+    <w:p>
+      <w:pPr>
+        <w:rPr>
+          <w:sz w:val="28"/>
+        </w:rPr>
+      </w:pPr>
+    </w:p>
+    <w:p>
+      <w:pPr>
+        <w:rPr>
+          <w:sz w:val="28"/>
+        </w:rPr>
+      </w:pPr>
+    </w:p>
+    <w:p>
+      <w:pPr>
+        <w:rPr>
+          <w:sz w:val="28"/>
+        </w:rPr>
+      </w:pPr>
+    </w:p>
+    <w:p>
+      <w:pPr>
+        <w:rPr>
+          <w:b/>
+          <w:sz w:val="28"/>
+        </w:rPr>
+      </w:pPr>
+      <w:r>
+        <w:rPr>
+          <w:b/>
+          <w:sz w:val="28"/>
+        </w:rPr>
+        <w:lastRenderedPageBreak/>
+        <w:t>application.yml</w:t>
+      </w:r>
+      <w:r>
+        <w:rPr>
+          <w:b/>
+          <w:sz w:val="28"/>
+        </w:rPr>
+        <w:t>:</w:t>
+      </w:r>
+    </w:p>
+    <w:p>
+      <w:pPr>
+        <w:rPr>
+          <w:sz w:val="28"/>
+        </w:rPr>
+      </w:pPr>
+      <w:r>
+        <w:rPr>
+          <w:sz w:val="28"/>
+        </w:rPr>
+        <w:t xml:space="preserve"> </w:t>
+      </w:r>
+    </w:p>
+    <w:tbl>
+      <w:tblPr>
+        <w:tblStyle w:val="TableGrid"/>
+        <w:tblW w:w="0" w:type="auto"/>
+        <w:tblLook w:val="04A0" w:firstRow="1" w:lastRow="0" w:firstColumn="1" w:lastColumn="0" w:noHBand="0" w:noVBand="1"/>
+      </w:tblPr>
+      <w:tblGrid>
+        <w:gridCol w:w="10790"/>
+      </w:tblGrid>
+      <w:tr>
+        <w:tc>
+          <w:tcPr>
+            <w:tcW w:w="10790" w:type="dxa"/>
+          </w:tcPr>
+          <w:p>
+            <w:pPr>
+              <w:rPr>
+                <w:sz w:val="28"/>
+              </w:rPr>
+            </w:pPr>
+            <w:r>
+              <w:rPr>
+                <w:sz w:val="28"/>
+              </w:rPr>
+              <w:t>server:</w:t>
+            </w:r>
+          </w:p>
+          <w:p>
+            <w:pPr>
+              <w:rPr>
+                <w:sz w:val="28"/>
+              </w:rPr>
+            </w:pPr>
+            <w:r>
+              <w:rPr>
+                <w:sz w:val="28"/>
+              </w:rPr>
+              <w:t xml:space="preserve">  port: 1111</w:t>
+            </w:r>
+          </w:p>
+          <w:p>
+            <w:pPr>
+              <w:rPr>
+                <w:sz w:val="28"/>
+              </w:rPr>
+            </w:pPr>
+          </w:p>
+          <w:p>
+            <w:pPr>
+              <w:rPr>
+                <w:sz w:val="28"/>
+              </w:rPr>
+            </w:pPr>
+            <w:r>
+              <w:rPr>
+                <w:sz w:val="28"/>
+              </w:rPr>
+              <w:t>spring:</w:t>
+            </w:r>
+          </w:p>
+          <w:p>
+            <w:pPr>
+              <w:rPr>
+                <w:sz w:val="28"/>
+              </w:rPr>
+            </w:pPr>
+            <w:r>
+              <w:rPr>
+                <w:sz w:val="28"/>
+              </w:rPr>
+              <w:t xml:space="preserve">  application:</w:t>
+            </w:r>
+          </w:p>
+          <w:p>
+            <w:pPr>
+              <w:rPr>
+                <w:sz w:val="28"/>
+              </w:rPr>
+            </w:pPr>
+            <w:r>
+              <w:rPr>
+                <w:sz w:val="28"/>
+              </w:rPr>
+              <w:t xml:space="preserve">    name: WELCOME-API</w:t>
+            </w:r>
+          </w:p>
+          <w:p>
+            <w:pPr>
+              <w:rPr>
+                <w:sz w:val="28"/>
+              </w:rPr>
+            </w:pPr>
+          </w:p>
+          <w:p>
+            <w:pPr>
+              <w:rPr>
+                <w:sz w:val="28"/>
+              </w:rPr>
+            </w:pPr>
+            <w:r>
+              <w:rPr>
+                <w:sz w:val="28"/>
+              </w:rPr>
+              <w:t xml:space="preserve">  boot:</w:t>
+            </w:r>
+          </w:p>
+          <w:p>
+            <w:pPr>
+              <w:rPr>
+                <w:sz w:val="28"/>
+              </w:rPr>
+            </w:pPr>
+            <w:r>
+              <w:rPr>
+                <w:sz w:val="28"/>
+              </w:rPr>
+              <w:t xml:space="preserve">    admin:</w:t>
+            </w:r>
+          </w:p>
+          <w:p>
+            <w:pPr>
+              <w:rPr>
+                <w:sz w:val="28"/>
+              </w:rPr>
+            </w:pPr>
+            <w:r>
+              <w:rPr>
+                <w:sz w:val="28"/>
+              </w:rPr>
+              <w:t xml:space="preserve">      client:</w:t>
+            </w:r>
+          </w:p>
+          <w:p>
+            <w:pPr>
+              <w:rPr>
+                <w:sz w:val="28"/>
+              </w:rPr>
+            </w:pPr>
+            <w:r>
+              <w:rPr>
+                <w:sz w:val="28"/>
+              </w:rPr>
+              <w:t xml:space="preserve">        url: http://localhost:9090/</w:t>
+            </w:r>
+          </w:p>
+          <w:p>
+            <w:pPr>
+              <w:rPr>
+                <w:sz w:val="28"/>
+              </w:rPr>
+            </w:pPr>
+            <w:r>
+              <w:rPr>
+                <w:sz w:val="28"/>
+              </w:rPr>
+              <w:t>eureka:</w:t>
+            </w:r>
+          </w:p>
+          <w:p>
+            <w:pPr>
+              <w:rPr>
+                <w:sz w:val="28"/>
+              </w:rPr>
+            </w:pPr>
+            <w:r>
+              <w:rPr>
+                <w:sz w:val="28"/>
+              </w:rPr>
+              <w:t xml:space="preserve">  client:</w:t>
+            </w:r>
+          </w:p>
+          <w:p>
+            <w:pPr>
+              <w:rPr>
+                <w:sz w:val="28"/>
+              </w:rPr>
+            </w:pPr>
+            <w:r>
+              <w:rPr>
+                <w:sz w:val="28"/>
+              </w:rPr>
+              <w:t xml:space="preserve">    </w:t>
+            </w:r>
+            <w:proofErr w:type="spellStart"/>
+            <w:r>
+              <w:rPr>
+                <w:sz w:val="28"/>
+              </w:rPr>
+              <w:t>serviceUrl</w:t>
+            </w:r>
+            <w:proofErr w:type="spellEnd"/>
+            <w:r>
+              <w:rPr>
+                <w:sz w:val="28"/>
+              </w:rPr>
+              <w:t>:</w:t>
+            </w:r>
+          </w:p>
+          <w:p>
+            <w:pPr>
+              <w:rPr>
+                <w:sz w:val="28"/>
+              </w:rPr>
+            </w:pPr>
+            <w:r>
+              <w:rPr>
+                <w:sz w:val="28"/>
+              </w:rPr>
+              <w:t xml:space="preserve">      </w:t>
+            </w:r>
+            <w:proofErr w:type="spellStart"/>
+            <w:r>
+              <w:rPr>
+                <w:sz w:val="28"/>
+              </w:rPr>
+              <w:t>defaultZone</w:t>
+            </w:r>
+            <w:proofErr w:type="spellEnd"/>
+            <w:r>
+              <w:rPr>
+                <w:sz w:val="28"/>
+              </w:rPr>
+              <w:t>: http://localhost:8761/eureka</w:t>
+            </w:r>
+          </w:p>
+          <w:p>
+            <w:pPr>
+              <w:rPr>
+                <w:sz w:val="28"/>
+              </w:rPr>
+            </w:pPr>
+          </w:p>
+          <w:p>
+            <w:pPr>
+              <w:rPr>
+                <w:sz w:val="28"/>
+              </w:rPr>
+            </w:pPr>
+            <w:r>
+              <w:rPr>
+                <w:sz w:val="28"/>
+              </w:rPr>
+              <w:t>management:</w:t>
+            </w:r>
+          </w:p>
+          <w:p>
+            <w:pPr>
+              <w:rPr>
+                <w:sz w:val="28"/>
+              </w:rPr>
+            </w:pPr>
+            <w:r>
+              <w:rPr>
+                <w:sz w:val="28"/>
+              </w:rPr>
+              <w:t xml:space="preserve">  endpoints:</w:t>
+            </w:r>
+          </w:p>
+          <w:p>
+            <w:pPr>
+              <w:rPr>
+                <w:sz w:val="28"/>
+              </w:rPr>
+            </w:pPr>
+            <w:r>
+              <w:rPr>
+                <w:sz w:val="28"/>
+              </w:rPr>
+              <w:t xml:space="preserve">    web:</w:t>
+            </w:r>
+          </w:p>
+          <w:p>
+            <w:pPr>
+              <w:rPr>
+                <w:sz w:val="28"/>
+              </w:rPr>
+            </w:pPr>
+            <w:r>
+              <w:rPr>
+                <w:sz w:val="28"/>
+              </w:rPr>
+              <w:t xml:space="preserve">      exposure:</w:t>
+            </w:r>
+          </w:p>
+          <w:p>
+            <w:pPr>
+              <w:rPr>
+                <w:sz w:val="28"/>
+              </w:rPr>
+            </w:pPr>
+            <w:r>
+              <w:rPr>
+                <w:sz w:val="28"/>
+              </w:rPr>
+              <w:t xml:space="preserve">        include: '*'</w:t>
+            </w:r>
+          </w:p>
+        </w:tc>
+      </w:tr>
+    </w:tbl>
+    <w:p>
+      <w:pPr>
+        <w:rPr>
+          <w:sz w:val="28"/>
+        </w:rPr>
+      </w:pPr>
+    </w:p>
+    <w:p>
+      <w:pPr>
+        <w:rPr>
+          <w:sz w:val="28"/>
+        </w:rPr>
+      </w:pPr>
+      <w:r>
+        <w:rPr>
+          <w:sz w:val="28"/>
+        </w:rPr>
+        <w:t>5) Run the application and check in Eureka Dashboard (It should display in eureka dashboard)</w:t>
+      </w:r>
+      <w:r>
+        <w:rPr>
+          <w:sz w:val="28"/>
+        </w:rPr>
+        <w:t xml:space="preserve"> </w:t>
+      </w:r>
+    </w:p>
+    <w:p>
+      <w:pPr>
+        <w:rPr>
+          <w:sz w:val="28"/>
+        </w:rPr>
+      </w:pPr>
+      <w:r>
+        <w:rPr>
+          <w:sz w:val="28"/>
+        </w:rPr>
+        <w:t>6) Check Admin Server Dashboard (It should display) (we can access application details from here)</w:t>
+      </w:r>
+      <w:r>
+        <w:rPr>
+          <w:sz w:val="28"/>
+        </w:rPr>
+        <w:t xml:space="preserve"> </w:t>
+      </w:r>
+    </w:p>
+    <w:p>
+      <w:pPr>
+        <w:rPr>
+          <w:sz w:val="28"/>
+        </w:rPr>
+      </w:pPr>
+      <w:r>
+        <w:rPr>
+          <w:sz w:val="28"/>
+        </w:rPr>
+        <w:tab/>
+        <w:t xml:space="preserve">Ex: Beans, loggers, heap dump, </w:t>
+      </w:r>
+      <w:proofErr w:type="spellStart"/>
+      <w:r>
+        <w:rPr>
+          <w:sz w:val="28"/>
+        </w:rPr>
+        <w:t>thred</w:t>
+      </w:r>
+      <w:proofErr w:type="spellEnd"/>
+      <w:r>
+        <w:rPr>
+          <w:sz w:val="28"/>
+        </w:rPr>
+        <w:t xml:space="preserve"> dump, metrics, mappings etc...</w:t>
+      </w:r>
+      <w:r>
+        <w:rPr>
+          <w:sz w:val="28"/>
+        </w:rPr>
+        <w:t xml:space="preserve"> </w:t>
+      </w:r>
+    </w:p>
+    <w:p>
+      <w:pPr>
+        <w:rPr>
+          <w:sz w:val="28"/>
+        </w:rPr>
+      </w:pPr>
+      <w:r>
+        <w:rPr>
+          <w:sz w:val="28"/>
+        </w:rPr>
+        <w:t>7) Send Request to REST API method</w:t>
+      </w:r>
+    </w:p>
+    <w:p>
+      <w:pPr>
+        <w:rPr>
+          <w:sz w:val="28"/>
+        </w:rPr>
+      </w:pPr>
+      <w:r>
+        <w:rPr>
+          <w:sz w:val="28"/>
+        </w:rPr>
+        <w:t>8) Check Zipkin Server UI and click on Run Query button</w:t>
+      </w:r>
+    </w:p>
+    <w:p>
+      <w:pPr>
+        <w:rPr>
+          <w:sz w:val="28"/>
+        </w:rPr>
+      </w:pPr>
+      <w:r>
+        <w:rPr>
+          <w:sz w:val="28"/>
+        </w:rPr>
+        <w:tab/>
+        <w:t>(</w:t>
+      </w:r>
+      <w:proofErr w:type="gramStart"/>
+      <w:r>
+        <w:rPr>
+          <w:sz w:val="28"/>
+        </w:rPr>
+        <w:t>it</w:t>
+      </w:r>
+      <w:proofErr w:type="gramEnd"/>
+      <w:r>
+        <w:rPr>
+          <w:sz w:val="28"/>
+        </w:rPr>
+        <w:t xml:space="preserve"> will display trace-id with details)</w:t>
+      </w:r>
+    </w:p>
+    <w:p>
+      <w:pPr>
+        <w:rPr>
+          <w:sz w:val="28"/>
+        </w:rPr>
+      </w:pPr>
+    </w:p>
+    <w:p>
+      <w:pPr>
+        <w:rPr>
+          <w:sz w:val="28"/>
+        </w:rPr>
+      </w:pPr>
+    </w:p>
+    <w:p>
+      <w:pPr>
+        <w:rPr>
+          <w:sz w:val="28"/>
+        </w:rPr>
+      </w:pPr>
+    </w:p>
+    <w:p>
+      <w:pPr>
+        <w:rPr>
+          <w:sz w:val="28"/>
+        </w:rPr>
+      </w:pPr>
+    </w:p>
+    <w:p>
+      <w:pPr>
+        <w:rPr>
+          <w:b/>
+          <w:sz w:val="28"/>
+        </w:rPr>
+      </w:pPr>
+      <w:r>
+        <w:rPr>
+          <w:b/>
+          <w:sz w:val="28"/>
+        </w:rPr>
+        <w:lastRenderedPageBreak/>
+        <w:t>Steps to develop GREET-API</w:t>
+      </w:r>
+      <w:r>
+        <w:rPr>
+          <w:b/>
+          <w:sz w:val="28"/>
+        </w:rPr>
+        <w:t>:</w:t>
+      </w:r>
+    </w:p>
+    <w:p>
+      <w:pPr>
+        <w:rPr>
+          <w:b/>
+          <w:sz w:val="28"/>
+        </w:rPr>
+      </w:pPr>
+    </w:p>
+    <w:p>
+      <w:pPr>
+        <w:rPr>
+          <w:sz w:val="28"/>
+        </w:rPr>
+      </w:pPr>
+      <w:r>
+        <w:rPr>
+          <w:sz w:val="28"/>
+        </w:rPr>
+        <w:t>1) Create Spring Boot application with below dependencies</w:t>
+      </w:r>
+    </w:p>
+    <w:p>
+      <w:pPr>
+        <w:rPr>
+          <w:sz w:val="28"/>
+        </w:rPr>
+      </w:pPr>
+      <w:r>
+        <w:rPr>
+          <w:sz w:val="28"/>
+        </w:rPr>
+        <w:tab/>
+      </w:r>
+      <w:r>
+        <w:rPr>
+          <w:sz w:val="28"/>
+        </w:rPr>
+        <w:tab/>
+        <w:t xml:space="preserve">- </w:t>
+      </w:r>
+      <w:proofErr w:type="gramStart"/>
+      <w:r>
+        <w:rPr>
+          <w:sz w:val="28"/>
+        </w:rPr>
+        <w:t>eureka-discovery-client</w:t>
+      </w:r>
+      <w:proofErr w:type="gramEnd"/>
+    </w:p>
+    <w:p>
+      <w:pPr>
+        <w:rPr>
+          <w:sz w:val="28"/>
+        </w:rPr>
+      </w:pPr>
+      <w:r>
+        <w:rPr>
+          <w:sz w:val="28"/>
+        </w:rPr>
+        <w:tab/>
+      </w:r>
+      <w:r>
+        <w:rPr>
+          <w:sz w:val="28"/>
+        </w:rPr>
+        <w:tab/>
+        <w:t xml:space="preserve">- </w:t>
+      </w:r>
+      <w:proofErr w:type="gramStart"/>
+      <w:r>
+        <w:rPr>
+          <w:sz w:val="28"/>
+        </w:rPr>
+        <w:t>starter-web</w:t>
+      </w:r>
+      <w:proofErr w:type="gramEnd"/>
+    </w:p>
+    <w:p>
+      <w:pPr>
+        <w:rPr>
+          <w:sz w:val="28"/>
+        </w:rPr>
+      </w:pPr>
+      <w:r>
+        <w:rPr>
+          <w:sz w:val="28"/>
+        </w:rPr>
+        <w:tab/>
+      </w:r>
+      <w:r>
+        <w:rPr>
+          <w:sz w:val="28"/>
+        </w:rPr>
+        <w:tab/>
+        <w:t xml:space="preserve">- </w:t>
+      </w:r>
+      <w:proofErr w:type="gramStart"/>
+      <w:r>
+        <w:rPr>
+          <w:sz w:val="28"/>
+        </w:rPr>
+        <w:t>devtools</w:t>
+      </w:r>
+      <w:proofErr w:type="gramEnd"/>
+    </w:p>
+    <w:p>
+      <w:pPr>
+        <w:rPr>
+          <w:sz w:val="28"/>
+        </w:rPr>
+      </w:pPr>
+      <w:r>
+        <w:rPr>
+          <w:sz w:val="28"/>
+        </w:rPr>
+        <w:tab/>
+      </w:r>
+      <w:r>
+        <w:rPr>
+          <w:sz w:val="28"/>
+        </w:rPr>
+        <w:tab/>
+        <w:t xml:space="preserve">- </w:t>
+      </w:r>
+      <w:proofErr w:type="gramStart"/>
+      <w:r>
+        <w:rPr>
+          <w:sz w:val="28"/>
+        </w:rPr>
+        <w:t>actuator</w:t>
+      </w:r>
+      <w:proofErr w:type="gramEnd"/>
+    </w:p>
+    <w:p>
+      <w:pPr>
+        <w:rPr>
+          <w:sz w:val="28"/>
+        </w:rPr>
+      </w:pPr>
+      <w:r>
+        <w:rPr>
+          <w:sz w:val="28"/>
+        </w:rPr>
+        <w:tab/>
+      </w:r>
+      <w:r>
+        <w:rPr>
+          <w:sz w:val="28"/>
+        </w:rPr>
+        <w:tab/>
+        <w:t xml:space="preserve">- </w:t>
+      </w:r>
+      <w:proofErr w:type="gramStart"/>
+      <w:r>
+        <w:rPr>
+          <w:sz w:val="28"/>
+        </w:rPr>
+        <w:t>zipkin</w:t>
+      </w:r>
+      <w:proofErr w:type="gramEnd"/>
+    </w:p>
+    <w:p>
+      <w:pPr>
+        <w:rPr>
+          <w:sz w:val="28"/>
+        </w:rPr>
+      </w:pPr>
+      <w:r>
+        <w:rPr>
+          <w:sz w:val="28"/>
+        </w:rPr>
+        <w:tab/>
+      </w:r>
+      <w:r>
+        <w:rPr>
+          <w:sz w:val="28"/>
+        </w:rPr>
+        <w:tab/>
+        <w:t xml:space="preserve">- </w:t>
+      </w:r>
+      <w:proofErr w:type="gramStart"/>
+      <w:r>
+        <w:rPr>
+          <w:sz w:val="28"/>
+        </w:rPr>
+        <w:t>admin-client</w:t>
+      </w:r>
+      <w:proofErr w:type="gramEnd"/>
+    </w:p>
+    <w:p>
+      <w:pPr>
+        <w:rPr>
+          <w:sz w:val="28"/>
+        </w:rPr>
+      </w:pPr>
+      <w:r>
+        <w:rPr>
+          <w:sz w:val="28"/>
+        </w:rPr>
+        <w:tab/>
+      </w:r>
+      <w:r>
+        <w:rPr>
+          <w:sz w:val="28"/>
+        </w:rPr>
+        <w:tab/>
+        <w:t xml:space="preserve">- </w:t>
+      </w:r>
+      <w:proofErr w:type="spellStart"/>
+      <w:proofErr w:type="gramStart"/>
+      <w:r>
+        <w:rPr>
+          <w:sz w:val="28"/>
+        </w:rPr>
+        <w:t>openfeign</w:t>
+      </w:r>
+      <w:proofErr w:type="spellEnd"/>
+      <w:proofErr w:type="gramEnd"/>
+    </w:p>
+    <w:p>
+      <w:pPr>
+        <w:rPr>
+          <w:sz w:val="28"/>
+        </w:rPr>
+      </w:pPr>
+      <w:r>
+        <w:rPr>
+          <w:sz w:val="28"/>
+        </w:rPr>
+        <w:t>2) Configure @EnableDiscoveryClient annotation at boot start class</w:t>
+      </w:r>
+    </w:p>
+    <w:p>
+      <w:pPr>
+        <w:rPr>
+          <w:sz w:val="28"/>
+        </w:rPr>
+      </w:pPr>
+      <w:r>
+        <w:rPr>
+          <w:sz w:val="28"/>
+        </w:rPr>
+        <w:t>3) Create Rest</w:t>
+      </w:r>
+      <w:r>
+        <w:rPr>
+          <w:sz w:val="28"/>
+        </w:rPr>
+        <w:t xml:space="preserve"> </w:t>
+      </w:r>
+      <w:r>
+        <w:rPr>
+          <w:sz w:val="28"/>
+        </w:rPr>
+        <w:t>Controller with required method</w:t>
+      </w:r>
+    </w:p>
+    <w:p>
+      <w:pPr>
+        <w:rPr>
+          <w:sz w:val="28"/>
+        </w:rPr>
+      </w:pPr>
+      <w:r>
+        <w:rPr>
+          <w:sz w:val="28"/>
+        </w:rPr>
+        <w:t>4) Configure below properties in application.yml file</w:t>
+      </w:r>
+    </w:p>
+    <w:p>
+      <w:pPr>
+        <w:rPr>
+          <w:sz w:val="28"/>
+        </w:rPr>
+      </w:pPr>
+      <w:r>
+        <w:rPr>
+          <w:b/>
+          <w:sz w:val="28"/>
+        </w:rPr>
+        <w:t>application.yml</w:t>
+      </w:r>
+      <w:r>
+        <w:rPr>
+          <w:b/>
+          <w:sz w:val="28"/>
+        </w:rPr>
+        <w:t>:</w:t>
+      </w:r>
+      <w:r>
+        <w:rPr>
+          <w:sz w:val="28"/>
+        </w:rPr>
+        <w:t xml:space="preserve"> </w:t>
+      </w:r>
+    </w:p>
+    <w:tbl>
+      <w:tblPr>
+        <w:tblStyle w:val="TableGrid"/>
+        <w:tblW w:w="0" w:type="auto"/>
+        <w:tblLook w:val="04A0" w:firstRow="1" w:lastRow="0" w:firstColumn="1" w:lastColumn="0" w:noHBand="0" w:noVBand="1"/>
+      </w:tblPr>
+      <w:tblGrid>
+        <w:gridCol w:w="10790"/>
+      </w:tblGrid>
+      <w:tr>
+        <w:tc>
+          <w:tcPr>
+            <w:tcW w:w="10790" w:type="dxa"/>
+          </w:tcPr>
+          <w:p>
+            <w:pPr>
+              <w:rPr>
+                <w:sz w:val="28"/>
+              </w:rPr>
+            </w:pPr>
+            <w:r>
+              <w:rPr>
+                <w:sz w:val="28"/>
+              </w:rPr>
+              <w:t>server:</w:t>
+            </w:r>
+          </w:p>
+          <w:p>
+            <w:pPr>
+              <w:rPr>
+                <w:sz w:val="28"/>
+              </w:rPr>
+            </w:pPr>
+            <w:r>
+              <w:rPr>
+                <w:sz w:val="28"/>
+              </w:rPr>
+              <w:t xml:space="preserve">  port: 2222</w:t>
+            </w:r>
+          </w:p>
+          <w:p>
+            <w:pPr>
+              <w:rPr>
+                <w:sz w:val="28"/>
+              </w:rPr>
+            </w:pPr>
+          </w:p>
+          <w:p>
+            <w:pPr>
+              <w:rPr>
+                <w:sz w:val="28"/>
+              </w:rPr>
+            </w:pPr>
+            <w:r>
+              <w:rPr>
+                <w:sz w:val="28"/>
+              </w:rPr>
+              <w:t>spring:</w:t>
+            </w:r>
+          </w:p>
+          <w:p>
+            <w:pPr>
+              <w:rPr>
+                <w:sz w:val="28"/>
+              </w:rPr>
+            </w:pPr>
+            <w:r>
+              <w:rPr>
+                <w:sz w:val="28"/>
+              </w:rPr>
+              <w:t xml:space="preserve">  application:</w:t>
+            </w:r>
+          </w:p>
+          <w:p>
+            <w:pPr>
+              <w:rPr>
+                <w:sz w:val="28"/>
+              </w:rPr>
+            </w:pPr>
+            <w:r>
+              <w:rPr>
+                <w:sz w:val="28"/>
+              </w:rPr>
+              <w:t xml:space="preserve">    name: GREET-API</w:t>
+            </w:r>
+          </w:p>
+          <w:p>
+            <w:pPr>
+              <w:rPr>
+                <w:sz w:val="28"/>
+              </w:rPr>
+            </w:pPr>
+          </w:p>
+          <w:p>
+            <w:pPr>
+              <w:rPr>
+                <w:sz w:val="28"/>
+              </w:rPr>
+            </w:pPr>
+            <w:r>
+              <w:rPr>
+                <w:sz w:val="28"/>
+              </w:rPr>
+              <w:t xml:space="preserve">  boot:</w:t>
+            </w:r>
+          </w:p>
+          <w:p>
+            <w:pPr>
+              <w:rPr>
+                <w:sz w:val="28"/>
+              </w:rPr>
+            </w:pPr>
+            <w:r>
+              <w:rPr>
+                <w:sz w:val="28"/>
+              </w:rPr>
+              <w:t xml:space="preserve">    admin:</w:t>
+            </w:r>
+          </w:p>
+          <w:p>
+            <w:pPr>
+              <w:rPr>
+                <w:sz w:val="28"/>
+              </w:rPr>
+            </w:pPr>
+            <w:r>
+              <w:rPr>
+                <w:sz w:val="28"/>
+              </w:rPr>
+              <w:t xml:space="preserve">      client:</w:t>
+            </w:r>
+          </w:p>
+          <w:p>
+            <w:pPr>
+              <w:rPr>
+                <w:sz w:val="28"/>
+              </w:rPr>
+            </w:pPr>
+            <w:r>
+              <w:rPr>
+                <w:sz w:val="28"/>
+              </w:rPr>
+              <w:t xml:space="preserve">        url: http://localhost:9090/</w:t>
+            </w:r>
+          </w:p>
+          <w:p>
+            <w:pPr>
+              <w:rPr>
+                <w:sz w:val="28"/>
+              </w:rPr>
+            </w:pPr>
+          </w:p>
+          <w:p>
+            <w:pPr>
+              <w:rPr>
+                <w:sz w:val="28"/>
+              </w:rPr>
+            </w:pPr>
+            <w:r>
+              <w:rPr>
+                <w:sz w:val="28"/>
+              </w:rPr>
+              <w:t>management:</w:t>
+            </w:r>
+          </w:p>
+          <w:p>
+            <w:pPr>
+              <w:rPr>
+                <w:sz w:val="28"/>
+              </w:rPr>
+            </w:pPr>
+            <w:r>
+              <w:rPr>
+                <w:sz w:val="28"/>
+              </w:rPr>
+              <w:t xml:space="preserve">  endpoints:</w:t>
+            </w:r>
+          </w:p>
+          <w:p>
+            <w:pPr>
+              <w:rPr>
+                <w:sz w:val="28"/>
+              </w:rPr>
+            </w:pPr>
+            <w:r>
+              <w:rPr>
+                <w:sz w:val="28"/>
+              </w:rPr>
+              <w:t xml:space="preserve">    web:</w:t>
+            </w:r>
+          </w:p>
+          <w:p>
+            <w:pPr>
+              <w:rPr>
+                <w:sz w:val="28"/>
+              </w:rPr>
+            </w:pPr>
+            <w:r>
+              <w:rPr>
+                <w:sz w:val="28"/>
+              </w:rPr>
+              <w:t xml:space="preserve">      exposure:</w:t>
+            </w:r>
+          </w:p>
+          <w:p>
+            <w:pPr>
+              <w:rPr>
+                <w:sz w:val="28"/>
+              </w:rPr>
+            </w:pPr>
+            <w:r>
+              <w:rPr>
+                <w:sz w:val="28"/>
+              </w:rPr>
+              <w:t xml:space="preserve">        include: '*'</w:t>
+            </w:r>
+          </w:p>
+        </w:tc>
+      </w:tr>
+    </w:tbl>
+    <w:p>
+      <w:pPr>
+        <w:rPr>
+          <w:sz w:val="28"/>
+        </w:rPr>
+      </w:pPr>
+    </w:p>
+    <w:p>
+      <w:pPr>
+        <w:rPr>
+          <w:sz w:val="28"/>
+        </w:rPr>
+      </w:pPr>
+    </w:p>
+    <w:p>
+      <w:pPr>
+        <w:rPr>
+          <w:sz w:val="28"/>
+        </w:rPr>
+      </w:pPr>
+      <w:r>
+        <w:rPr>
+          <w:sz w:val="28"/>
+        </w:rPr>
+        <w:lastRenderedPageBreak/>
+        <w:t>5) Run the application and check in Eureka Dashboard (It should display in eureka dashboard)</w:t>
+      </w:r>
+      <w:r>
+        <w:rPr>
+          <w:sz w:val="28"/>
+        </w:rPr>
+        <w:t xml:space="preserve"> </w:t>
+      </w:r>
+    </w:p>
+    <w:p>
+      <w:pPr>
+        <w:rPr>
+          <w:sz w:val="28"/>
+        </w:rPr>
+      </w:pPr>
+      <w:r>
+        <w:rPr>
+          <w:sz w:val="28"/>
+        </w:rPr>
+        <w:t>6) Check Admin Server Dashboard (It should display) (we can access application details from here)</w:t>
+      </w:r>
+      <w:r>
+        <w:rPr>
+          <w:sz w:val="28"/>
+        </w:rPr>
+        <w:t xml:space="preserve"> </w:t>
+      </w:r>
+    </w:p>
+    <w:p>
+      <w:pPr>
+        <w:rPr>
+          <w:sz w:val="28"/>
+        </w:rPr>
+      </w:pPr>
+      <w:r>
+        <w:rPr>
+          <w:sz w:val="28"/>
+        </w:rPr>
+        <w:tab/>
+        <w:t xml:space="preserve">Ex: Beans, loggers, heap dump, </w:t>
+      </w:r>
+      <w:proofErr w:type="spellStart"/>
+      <w:r>
+        <w:rPr>
+          <w:sz w:val="28"/>
+        </w:rPr>
+        <w:t>thred</w:t>
+      </w:r>
+      <w:proofErr w:type="spellEnd"/>
+      <w:r>
+        <w:rPr>
+          <w:sz w:val="28"/>
+        </w:rPr>
+        <w:t xml:space="preserve"> dump, metrics, mappings etc...</w:t>
+      </w:r>
+      <w:r>
+        <w:rPr>
+          <w:sz w:val="28"/>
+        </w:rPr>
+        <w:t xml:space="preserve"> </w:t>
+      </w:r>
+    </w:p>
+    <w:p>
+      <w:pPr>
+        <w:rPr>
+          <w:sz w:val="28"/>
+        </w:rPr>
+      </w:pPr>
+      <w:r>
+        <w:rPr>
+          <w:sz w:val="28"/>
+        </w:rPr>
+        <w:t>7) Send Request to REST API method</w:t>
+      </w:r>
+    </w:p>
+    <w:p>
+      <w:pPr>
+        <w:rPr>
+          <w:sz w:val="28"/>
+        </w:rPr>
+      </w:pPr>
+      <w:r>
+        <w:rPr>
+          <w:sz w:val="28"/>
+        </w:rPr>
+        <w:t>8) Check Zipkin Server UI and click on Run Query button</w:t>
+      </w:r>
+    </w:p>
+    <w:p>
+      <w:pPr>
+        <w:rPr>
+          <w:sz w:val="28"/>
+        </w:rPr>
+      </w:pPr>
+      <w:r>
+        <w:rPr>
+          <w:sz w:val="28"/>
+        </w:rPr>
+        <w:tab/>
+        <w:t>(</w:t>
+      </w:r>
+      <w:proofErr w:type="gramStart"/>
+      <w:r>
+        <w:rPr>
+          <w:sz w:val="28"/>
+        </w:rPr>
+        <w:t>it</w:t>
+      </w:r>
+      <w:proofErr w:type="gramEnd"/>
+      <w:r>
+        <w:rPr>
+          <w:sz w:val="28"/>
+        </w:rPr>
+        <w:t xml:space="preserve"> will display trace-id with details)</w:t>
+      </w:r>
+    </w:p>
+    <w:p>
+      <w:pPr>
+        <w:rPr>
+          <w:b/>
+          <w:sz w:val="28"/>
+        </w:rPr>
+      </w:pPr>
+      <w:r>
+        <w:rPr>
+          <w:sz w:val="28"/>
+        </w:rPr>
+        <w:t xml:space="preserve">  </w:t>
+      </w:r>
+      <w:r>
+        <w:rPr>
+          <w:b/>
+          <w:sz w:val="28"/>
+        </w:rPr>
+        <w:t>Interservice communication</w:t>
+      </w:r>
+      <w:r>
+        <w:rPr>
+          <w:b/>
+          <w:sz w:val="28"/>
+        </w:rPr>
+        <w:t>:</w:t>
+      </w:r>
+    </w:p>
+    <w:tbl>
+      <w:tblPr>
+        <w:tblStyle w:val="TableGrid"/>
+        <w:tblW w:w="0" w:type="auto"/>
+        <w:tblLook w:val="04A0" w:firstRow="1" w:lastRow="0" w:firstColumn="1" w:lastColumn="0" w:noHBand="0" w:noVBand="1"/>
+      </w:tblPr>
+      <w:tblGrid>
+        <w:gridCol w:w="10790"/>
+      </w:tblGrid>
+      <w:tr>
+        <w:tc>
+          <w:tcPr>
+            <w:tcW w:w="10790" w:type="dxa"/>
+          </w:tcPr>
+          <w:p>
+            <w:pPr>
+              <w:rPr>
+                <w:sz w:val="28"/>
+              </w:rPr>
+            </w:pPr>
+            <w:r>
+              <w:rPr>
+                <w:sz w:val="28"/>
+              </w:rPr>
+              <w:t>=&gt; Add @</w:t>
+            </w:r>
+            <w:proofErr w:type="spellStart"/>
+            <w:r>
+              <w:rPr>
+                <w:sz w:val="28"/>
+              </w:rPr>
+              <w:t>EnableFeignClients</w:t>
+            </w:r>
+            <w:proofErr w:type="spellEnd"/>
+            <w:r>
+              <w:rPr>
+                <w:sz w:val="28"/>
+              </w:rPr>
+              <w:t xml:space="preserve"> dependency in GREET-API boot start class</w:t>
+            </w:r>
+          </w:p>
+          <w:p>
+            <w:pPr>
+              <w:rPr>
+                <w:sz w:val="28"/>
+              </w:rPr>
+            </w:pPr>
+          </w:p>
+          <w:p>
+            <w:pPr>
+              <w:rPr>
+                <w:sz w:val="28"/>
+              </w:rPr>
+            </w:pPr>
+            <w:r>
+              <w:rPr>
+                <w:sz w:val="28"/>
+              </w:rPr>
+              <w:t xml:space="preserve">=&gt; Create </w:t>
+            </w:r>
+            <w:proofErr w:type="spellStart"/>
+            <w:r>
+              <w:rPr>
+                <w:sz w:val="28"/>
+              </w:rPr>
+              <w:t>FeignClient</w:t>
+            </w:r>
+            <w:proofErr w:type="spellEnd"/>
+            <w:r>
+              <w:rPr>
+                <w:sz w:val="28"/>
+              </w:rPr>
+              <w:t xml:space="preserve"> interface like below</w:t>
+            </w:r>
+          </w:p>
+          <w:p>
+            <w:pPr>
+              <w:rPr>
+                <w:sz w:val="28"/>
+              </w:rPr>
+            </w:pPr>
+          </w:p>
+          <w:p>
+            <w:pPr>
+              <w:rPr>
+                <w:sz w:val="28"/>
+              </w:rPr>
+            </w:pPr>
+            <w:r>
+              <w:rPr>
+                <w:sz w:val="28"/>
+              </w:rPr>
+              <w:t>@</w:t>
+            </w:r>
+            <w:proofErr w:type="spellStart"/>
+            <w:r>
+              <w:rPr>
+                <w:sz w:val="28"/>
+              </w:rPr>
+              <w:t>FeignClient</w:t>
+            </w:r>
+            <w:proofErr w:type="spellEnd"/>
+            <w:r>
+              <w:rPr>
+                <w:sz w:val="28"/>
+              </w:rPr>
+              <w:t>(name = "WELCOME-API")</w:t>
+            </w:r>
+          </w:p>
+          <w:p>
+            <w:pPr>
+              <w:rPr>
+                <w:sz w:val="28"/>
+              </w:rPr>
+            </w:pPr>
+            <w:r>
+              <w:rPr>
+                <w:sz w:val="28"/>
+              </w:rPr>
+              <w:t xml:space="preserve">public interface </w:t>
+            </w:r>
+            <w:proofErr w:type="spellStart"/>
+            <w:r>
+              <w:rPr>
+                <w:sz w:val="28"/>
+              </w:rPr>
+              <w:t>WelcomeApiClient</w:t>
+            </w:r>
+            <w:proofErr w:type="spellEnd"/>
+            <w:r>
+              <w:rPr>
+                <w:sz w:val="28"/>
+              </w:rPr>
+              <w:t xml:space="preserve"> {</w:t>
+            </w:r>
+          </w:p>
+          <w:p>
+            <w:pPr>
+              <w:rPr>
+                <w:sz w:val="28"/>
+              </w:rPr>
+            </w:pPr>
+            <w:r>
+              <w:rPr>
+                <w:sz w:val="28"/>
+              </w:rPr>
+              <w:tab/>
+            </w:r>
+          </w:p>
+          <w:p>
+            <w:pPr>
+              <w:rPr>
+                <w:sz w:val="28"/>
+              </w:rPr>
+            </w:pPr>
+            <w:r>
+              <w:rPr>
+                <w:sz w:val="28"/>
+              </w:rPr>
+              <w:tab/>
+              <w:t>@</w:t>
+            </w:r>
+            <w:proofErr w:type="spellStart"/>
+            <w:r>
+              <w:rPr>
+                <w:sz w:val="28"/>
+              </w:rPr>
+              <w:t>GetMapping</w:t>
+            </w:r>
+            <w:proofErr w:type="spellEnd"/>
+            <w:r>
+              <w:rPr>
+                <w:sz w:val="28"/>
+              </w:rPr>
+              <w:t>("/welcome")</w:t>
+            </w:r>
+          </w:p>
+          <w:p>
+            <w:pPr>
+              <w:rPr>
+                <w:sz w:val="28"/>
+              </w:rPr>
+            </w:pPr>
+            <w:r>
+              <w:rPr>
+                <w:sz w:val="28"/>
+              </w:rPr>
+              <w:tab/>
+              <w:t xml:space="preserve">public String </w:t>
+            </w:r>
+            <w:proofErr w:type="spellStart"/>
+            <w:r>
+              <w:rPr>
+                <w:sz w:val="28"/>
+              </w:rPr>
+              <w:t>invokeWelcomeMsg</w:t>
+            </w:r>
+            <w:proofErr w:type="spellEnd"/>
+            <w:r>
+              <w:rPr>
+                <w:sz w:val="28"/>
+              </w:rPr>
+              <w:t>();</w:t>
+            </w:r>
+          </w:p>
+          <w:p>
+            <w:pPr>
+              <w:rPr>
+                <w:sz w:val="28"/>
+              </w:rPr>
+            </w:pPr>
+          </w:p>
+          <w:p>
+            <w:pPr>
+              <w:rPr>
+                <w:sz w:val="28"/>
+              </w:rPr>
+            </w:pPr>
+            <w:r>
+              <w:rPr>
+                <w:sz w:val="28"/>
+              </w:rPr>
+              <w:t>}</w:t>
+            </w:r>
+          </w:p>
+          <w:p>
+            <w:pPr>
+              <w:rPr>
+                <w:sz w:val="28"/>
+              </w:rPr>
+            </w:pPr>
+          </w:p>
+          <w:p>
+            <w:pPr>
+              <w:rPr>
+                <w:sz w:val="28"/>
+              </w:rPr>
+            </w:pPr>
+            <w:r>
+              <w:rPr>
+                <w:sz w:val="28"/>
+              </w:rPr>
+              <w:t xml:space="preserve">=&gt; Inject feign client into </w:t>
+            </w:r>
+            <w:proofErr w:type="spellStart"/>
+            <w:r>
+              <w:rPr>
+                <w:sz w:val="28"/>
+              </w:rPr>
+              <w:t>GreetRestController</w:t>
+            </w:r>
+            <w:proofErr w:type="spellEnd"/>
+            <w:r>
+              <w:rPr>
+                <w:sz w:val="28"/>
+              </w:rPr>
+              <w:t xml:space="preserve"> like below</w:t>
+            </w:r>
+          </w:p>
+          <w:p>
+            <w:pPr>
+              <w:rPr>
+                <w:sz w:val="28"/>
+              </w:rPr>
+            </w:pPr>
+          </w:p>
+          <w:p>
+            <w:pPr>
+              <w:rPr>
+                <w:sz w:val="28"/>
+              </w:rPr>
+            </w:pPr>
+            <w:r>
+              <w:rPr>
+                <w:sz w:val="28"/>
+              </w:rPr>
+              <w:t>@</w:t>
+            </w:r>
+            <w:proofErr w:type="spellStart"/>
+            <w:r>
+              <w:rPr>
+                <w:sz w:val="28"/>
+              </w:rPr>
+              <w:t>RestController</w:t>
+            </w:r>
+            <w:proofErr w:type="spellEnd"/>
+          </w:p>
+          <w:p>
+            <w:pPr>
+              <w:rPr>
+                <w:sz w:val="28"/>
+              </w:rPr>
+            </w:pPr>
+            <w:r>
+              <w:rPr>
+                <w:sz w:val="28"/>
+              </w:rPr>
+              <w:t xml:space="preserve">public class </w:t>
+            </w:r>
+            <w:proofErr w:type="spellStart"/>
+            <w:r>
+              <w:rPr>
+                <w:sz w:val="28"/>
+              </w:rPr>
+              <w:t>GreetRestController</w:t>
+            </w:r>
+            <w:proofErr w:type="spellEnd"/>
+            <w:r>
+              <w:rPr>
+                <w:sz w:val="28"/>
+              </w:rPr>
+              <w:t xml:space="preserve"> {</w:t>
+            </w:r>
+          </w:p>
+          <w:p>
+            <w:pPr>
+              <w:rPr>
+                <w:sz w:val="28"/>
+              </w:rPr>
+            </w:pPr>
+            <w:r>
+              <w:rPr>
+                <w:sz w:val="28"/>
+              </w:rPr>
+              <w:tab/>
+            </w:r>
+          </w:p>
+          <w:p>
+            <w:pPr>
+              <w:rPr>
+                <w:sz w:val="28"/>
+              </w:rPr>
+            </w:pPr>
+            <w:r>
+              <w:rPr>
+                <w:sz w:val="28"/>
+              </w:rPr>
+              <w:tab/>
+              <w:t>@</w:t>
+            </w:r>
+            <w:proofErr w:type="spellStart"/>
+            <w:r>
+              <w:rPr>
+                <w:sz w:val="28"/>
+              </w:rPr>
+              <w:t>Autowired</w:t>
+            </w:r>
+            <w:proofErr w:type="spellEnd"/>
+          </w:p>
+          <w:p>
+            <w:pPr>
+              <w:rPr>
+                <w:sz w:val="28"/>
+              </w:rPr>
+            </w:pPr>
+            <w:r>
+              <w:rPr>
+                <w:sz w:val="28"/>
+              </w:rPr>
+              <w:tab/>
+              <w:t xml:space="preserve">private </w:t>
+            </w:r>
+            <w:proofErr w:type="spellStart"/>
+            <w:r>
+              <w:rPr>
+                <w:sz w:val="28"/>
+              </w:rPr>
+              <w:t>WelcomeApiClient</w:t>
+            </w:r>
+            <w:proofErr w:type="spellEnd"/>
+            <w:r>
+              <w:rPr>
+                <w:sz w:val="28"/>
+              </w:rPr>
+              <w:t xml:space="preserve"> </w:t>
+            </w:r>
+            <w:proofErr w:type="spellStart"/>
+            <w:r>
+              <w:rPr>
+                <w:sz w:val="28"/>
+              </w:rPr>
+              <w:t>welcomeClient</w:t>
+            </w:r>
+            <w:proofErr w:type="spellEnd"/>
+            <w:r>
+              <w:rPr>
+                <w:sz w:val="28"/>
+              </w:rPr>
+              <w:t>;</w:t>
+            </w:r>
+          </w:p>
+          <w:p>
+            <w:pPr>
+              <w:rPr>
+                <w:sz w:val="28"/>
+              </w:rPr>
+            </w:pPr>
+            <w:r>
+              <w:rPr>
+                <w:sz w:val="28"/>
+              </w:rPr>
+              <w:tab/>
+            </w:r>
+          </w:p>
+          <w:p>
+            <w:pPr>
+              <w:rPr>
+                <w:sz w:val="28"/>
+              </w:rPr>
+            </w:pPr>
+            <w:r>
+              <w:rPr>
+                <w:sz w:val="28"/>
+              </w:rPr>
+              <w:tab/>
+              <w:t>@</w:t>
+            </w:r>
+            <w:proofErr w:type="spellStart"/>
+            <w:r>
+              <w:rPr>
+                <w:sz w:val="28"/>
+              </w:rPr>
+              <w:t>GetMapping</w:t>
+            </w:r>
+            <w:proofErr w:type="spellEnd"/>
+            <w:r>
+              <w:rPr>
+                <w:sz w:val="28"/>
+              </w:rPr>
+              <w:t>("/greet")</w:t>
+            </w:r>
+          </w:p>
+          <w:p>
+            <w:pPr>
+              <w:rPr>
+                <w:sz w:val="28"/>
+              </w:rPr>
+            </w:pPr>
+            <w:r>
+              <w:rPr>
+                <w:sz w:val="28"/>
+              </w:rPr>
+              <w:tab/>
+              <w:t xml:space="preserve">public String </w:t>
+            </w:r>
+            <w:proofErr w:type="spellStart"/>
+            <w:r>
+              <w:rPr>
+                <w:sz w:val="28"/>
+              </w:rPr>
+              <w:t>getGreetMsg</w:t>
+            </w:r>
+            <w:proofErr w:type="spellEnd"/>
+            <w:r>
+              <w:rPr>
+                <w:sz w:val="28"/>
+              </w:rPr>
+              <w:t>() {</w:t>
+            </w:r>
+          </w:p>
+          <w:p>
+            <w:pPr>
+              <w:rPr>
+                <w:sz w:val="28"/>
+              </w:rPr>
+            </w:pPr>
+            <w:r>
+              <w:rPr>
+                <w:sz w:val="28"/>
+              </w:rPr>
+              <w:tab/>
+            </w:r>
+            <w:r>
+              <w:rPr>
+                <w:sz w:val="28"/>
+              </w:rPr>
+              <w:tab/>
+            </w:r>
+          </w:p>
+          <w:p>
+            <w:pPr>
+              <w:rPr>
+                <w:sz w:val="28"/>
+              </w:rPr>
+            </w:pPr>
+            <w:r>
+              <w:rPr>
+                <w:sz w:val="28"/>
+              </w:rPr>
+              <w:tab/>
+            </w:r>
+            <w:r>
+              <w:rPr>
+                <w:sz w:val="28"/>
+              </w:rPr>
+              <w:tab/>
+              <w:t xml:space="preserve">String </w:t>
+            </w:r>
+            <w:proofErr w:type="spellStart"/>
+            <w:r>
+              <w:rPr>
+                <w:sz w:val="28"/>
+              </w:rPr>
+              <w:t>welcomeMsg</w:t>
+            </w:r>
+            <w:proofErr w:type="spellEnd"/>
+            <w:r>
+              <w:rPr>
+                <w:sz w:val="28"/>
+              </w:rPr>
+              <w:t xml:space="preserve"> = </w:t>
+            </w:r>
+            <w:proofErr w:type="spellStart"/>
+            <w:r>
+              <w:rPr>
+                <w:sz w:val="28"/>
+              </w:rPr>
+              <w:t>welcomeClient.invokeWelcomeMsg</w:t>
+            </w:r>
+            <w:proofErr w:type="spellEnd"/>
+            <w:r>
+              <w:rPr>
+                <w:sz w:val="28"/>
+              </w:rPr>
+              <w:t>();</w:t>
+            </w:r>
+          </w:p>
+          <w:p>
+            <w:pPr>
+              <w:rPr>
+                <w:sz w:val="28"/>
+              </w:rPr>
+            </w:pPr>
+            <w:r>
+              <w:rPr>
+                <w:sz w:val="28"/>
+              </w:rPr>
+              <w:tab/>
+            </w:r>
+            <w:r>
+              <w:rPr>
+                <w:sz w:val="28"/>
+              </w:rPr>
+              <w:tab/>
+            </w:r>
+          </w:p>
+          <w:p>
+            <w:pPr>
+              <w:rPr>
+                <w:sz w:val="28"/>
+              </w:rPr>
+            </w:pPr>
+            <w:r>
+              <w:rPr>
+                <w:sz w:val="28"/>
+              </w:rPr>
+              <w:tab/>
+            </w:r>
+            <w:r>
+              <w:rPr>
+                <w:sz w:val="28"/>
+              </w:rPr>
+              <w:tab/>
+              <w:t xml:space="preserve">String </w:t>
+            </w:r>
+            <w:proofErr w:type="spellStart"/>
+            <w:r>
+              <w:rPr>
+                <w:sz w:val="28"/>
+              </w:rPr>
+              <w:t>greetMsg</w:t>
+            </w:r>
+            <w:proofErr w:type="spellEnd"/>
+            <w:r>
+              <w:rPr>
+                <w:sz w:val="28"/>
+              </w:rPr>
+              <w:t xml:space="preserve"> = "Good Morning, ";</w:t>
+            </w:r>
+          </w:p>
+          <w:p>
+            <w:pPr>
+              <w:rPr>
+                <w:sz w:val="28"/>
+              </w:rPr>
+            </w:pPr>
+            <w:r>
+              <w:rPr>
+                <w:sz w:val="28"/>
+              </w:rPr>
+              <w:tab/>
+            </w:r>
+            <w:r>
+              <w:rPr>
+                <w:sz w:val="28"/>
+              </w:rPr>
+              <w:tab/>
+            </w:r>
+          </w:p>
+          <w:p>
+            <w:pPr>
+              <w:rPr>
+                <w:sz w:val="28"/>
+              </w:rPr>
+            </w:pPr>
+            <w:r>
+              <w:rPr>
+                <w:sz w:val="28"/>
+              </w:rPr>
+              <w:tab/>
+            </w:r>
+            <w:r>
+              <w:rPr>
+                <w:sz w:val="28"/>
+              </w:rPr>
+              <w:tab/>
+              <w:t xml:space="preserve">return </w:t>
+            </w:r>
+            <w:proofErr w:type="spellStart"/>
+            <w:r>
+              <w:rPr>
+                <w:sz w:val="28"/>
+              </w:rPr>
+              <w:t>greetMsg.concat</w:t>
+            </w:r>
+            <w:proofErr w:type="spellEnd"/>
+            <w:r>
+              <w:rPr>
+                <w:sz w:val="28"/>
+              </w:rPr>
+              <w:t>(</w:t>
+            </w:r>
+            <w:proofErr w:type="spellStart"/>
+            <w:r>
+              <w:rPr>
+                <w:sz w:val="28"/>
+              </w:rPr>
+              <w:t>welcomeMsg</w:t>
+            </w:r>
+            <w:proofErr w:type="spellEnd"/>
+            <w:r>
+              <w:rPr>
+                <w:sz w:val="28"/>
+              </w:rPr>
+              <w:t>);</w:t>
+            </w:r>
+          </w:p>
+          <w:p>
+            <w:pPr>
+              <w:rPr>
+                <w:sz w:val="28"/>
+              </w:rPr>
+            </w:pPr>
+            <w:r>
+              <w:rPr>
+                <w:sz w:val="28"/>
+              </w:rPr>
+              <w:tab/>
+              <w:t>}</w:t>
+            </w:r>
+          </w:p>
+          <w:p>
+            <w:pPr>
+              <w:rPr>
+                <w:sz w:val="28"/>
+              </w:rPr>
+            </w:pPr>
+          </w:p>
+          <w:p>
+            <w:pPr>
+              <w:rPr>
+                <w:sz w:val="28"/>
+              </w:rPr>
+            </w:pPr>
+            <w:r>
+              <w:rPr>
+                <w:sz w:val="28"/>
+              </w:rPr>
+              <w:lastRenderedPageBreak/>
+              <w:t>}</w:t>
+            </w:r>
+          </w:p>
+          <w:p>
+            <w:pPr>
+              <w:rPr>
+                <w:sz w:val="28"/>
+              </w:rPr>
+            </w:pPr>
+          </w:p>
+          <w:p>
+            <w:pPr>
+              <w:rPr>
+                <w:sz w:val="28"/>
+              </w:rPr>
+            </w:pPr>
+            <w:r>
+              <w:rPr>
+                <w:sz w:val="28"/>
+              </w:rPr>
+              <w:t>=&gt; Run the applications and access greet-api method</w:t>
+            </w:r>
+          </w:p>
+          <w:p>
+            <w:pPr>
+              <w:rPr>
+                <w:sz w:val="28"/>
+              </w:rPr>
+            </w:pPr>
+          </w:p>
+          <w:p>
+            <w:pPr>
+              <w:rPr>
+                <w:b/>
+                <w:sz w:val="28"/>
+              </w:rPr>
+            </w:pPr>
+            <w:r>
+              <w:rPr>
+                <w:b/>
+                <w:sz w:val="28"/>
+              </w:rPr>
+              <w:tab/>
+              <w:t>(It should give combined response)</w:t>
+            </w:r>
+          </w:p>
+        </w:tc>
+      </w:tr>
+    </w:tbl>
+    <w:p>
+      <w:pPr>
+        <w:rPr>
+          <w:b/>
+          <w:sz w:val="28"/>
+        </w:rPr>
+      </w:pPr>
       <w:bookmarkStart w:id="0" w:name="_GoBack"/>
       <w:bookmarkEnd w:id="0"/>
-      <w:r>
-        <w:rPr>
-          <w:sz w:val="28"/>
-        </w:rPr>
-        <w:t xml:space="preserve">les data from </w:t>
-      </w:r>
-      <w:r>
-        <w:rPr>
-          <w:sz w:val="28"/>
-        </w:rPr>
-        <w:t>DB</w:t>
-      </w:r>
-      <w:r>
-        <w:rPr>
-          <w:sz w:val="28"/>
-        </w:rPr>
-        <w:t xml:space="preserve"> </w:t>
-      </w:r>
-      <w:r>
-        <w:rPr>
-          <w:sz w:val="28"/>
-        </w:rPr>
-        <w:t>every time</w:t>
-      </w:r>
-      <w:r>
-        <w:rPr>
-          <w:sz w:val="28"/>
-        </w:rPr>
-        <w:t>.</w:t>
-      </w:r>
-      <w:r>
-        <w:rPr>
-          <w:sz w:val="28"/>
-        </w:rPr>
-        <w:t xml:space="preserve"> </w:t>
-      </w:r>
-    </w:p>
-    <w:p>
-      <w:pPr>
-        <w:rPr>
-          <w:sz w:val="28"/>
-        </w:rPr>
-      </w:pPr>
-      <w:r>
-        <w:rPr>
-          <w:sz w:val="28"/>
-        </w:rPr>
-        <w:t xml:space="preserve">                                 =</w:t>
-      </w:r>
-      <w:r>
-        <w:rPr>
-          <w:sz w:val="28"/>
-        </w:rPr>
-        <w:t>&gt; To reduce no.of round trips between Java app and Database we will use cache.</w:t>
-      </w:r>
-      <w:r>
-        <w:rPr>
-          <w:sz w:val="28"/>
-        </w:rPr>
-        <w:t xml:space="preserve"> </w:t>
-      </w:r>
-    </w:p>
-    <w:p>
-      <w:pPr>
-        <w:rPr>
-          <w:sz w:val="28"/>
-        </w:rPr>
-      </w:pPr>
-      <w:r>
-        <w:rPr>
-          <w:sz w:val="28"/>
-        </w:rPr>
-        <w:t xml:space="preserve">                                =</w:t>
-      </w:r>
-      <w:r>
-        <w:rPr>
-          <w:sz w:val="28"/>
-        </w:rPr>
-        <w:t>&gt; Redis is used for distributed cache implementation.</w:t>
-      </w:r>
     </w:p>
     <w:sectPr>
       <w:pgSz w:w="12240" w:h="15840"/>
@@ -3169,6 +5374,25 @@
       <w:contextualSpacing/>
     </w:pPr>
   </w:style>
+  <w:style w:type="table" w:styleId="TableGrid">
+    <w:name w:val="Table Grid"/>
+    <w:basedOn w:val="TableNormal"/>
+    <w:uiPriority w:val="39"/>
+    <w:rsid w:val="00D61DEE"/>
+    <w:pPr>
+      <w:spacing w:after="0" w:line="240" w:lineRule="auto"/>
+    </w:pPr>
+    <w:tblPr>
+      <w:tblBorders>
+        <w:top w:val="single" w:sz="4" w:space="0" w:color="auto"/>
+        <w:left w:val="single" w:sz="4" w:space="0" w:color="auto"/>
+        <w:bottom w:val="single" w:sz="4" w:space="0" w:color="auto"/>
+        <w:right w:val="single" w:sz="4" w:space="0" w:color="auto"/>
+        <w:insideH w:val="single" w:sz="4" w:space="0" w:color="auto"/>
+        <w:insideV w:val="single" w:sz="4" w:space="0" w:color="auto"/>
+      </w:tblBorders>
+    </w:tblPr>
+  </w:style>
 </w:styles>
 </file>
 

</xml_diff>

<commit_message>
added APIGateway and Redies,Config server
</commit_message>
<xml_diff>
--- a/MicroService.docx
+++ b/MicroService.docx
@@ -278,14 +278,12 @@
         </w:rPr>
         <w:t xml:space="preserve">                                  =&gt; Micro Services based application means collections of rest </w:t>
       </w:r>
-      <w:proofErr w:type="gramStart"/>
-      <w:r>
-        <w:rPr>
-          <w:sz w:val="28"/>
-        </w:rPr>
-        <w:t>apis</w:t>
-      </w:r>
-      <w:proofErr w:type="gramEnd"/>
+      <w:r>
+        <w:rPr>
+          <w:sz w:val="28"/>
+        </w:rPr>
+        <w:t>APIs</w:t>
+      </w:r>
       <w:r>
         <w:rPr>
           <w:sz w:val="28"/>
@@ -892,14 +890,12 @@
         <w:tab/>
         <w:t xml:space="preserve">Name of service, </w:t>
       </w:r>
-      <w:proofErr w:type="gramStart"/>
-      <w:r>
-        <w:rPr>
-          <w:sz w:val="28"/>
-        </w:rPr>
-        <w:t>url</w:t>
-      </w:r>
-      <w:proofErr w:type="gramEnd"/>
+      <w:r>
+        <w:rPr>
+          <w:sz w:val="28"/>
+        </w:rPr>
+        <w:t>URL</w:t>
+      </w:r>
       <w:r>
         <w:rPr>
           <w:sz w:val="28"/>
@@ -2798,48 +2794,20 @@
               <w:rPr>
                 <w:sz w:val="28"/>
               </w:rPr>
-              <w:t xml:space="preserve">    </w:t>
-            </w:r>
-            <w:proofErr w:type="spellStart"/>
-            <w:r>
-              <w:rPr>
-                <w:sz w:val="28"/>
-              </w:rPr>
-              <w:t>serviceUrl</w:t>
-            </w:r>
-            <w:proofErr w:type="spellEnd"/>
-            <w:r>
-              <w:rPr>
-                <w:sz w:val="28"/>
-              </w:rPr>
-              <w:t>:</w:t>
-            </w:r>
-          </w:p>
-          <w:p>
-            <w:pPr>
-              <w:rPr>
-                <w:sz w:val="28"/>
-              </w:rPr>
-            </w:pPr>
-            <w:r>
-              <w:rPr>
-                <w:sz w:val="28"/>
-              </w:rPr>
-              <w:t xml:space="preserve">      </w:t>
-            </w:r>
-            <w:proofErr w:type="spellStart"/>
-            <w:r>
-              <w:rPr>
-                <w:sz w:val="28"/>
-              </w:rPr>
-              <w:t>defaultZone</w:t>
-            </w:r>
-            <w:proofErr w:type="spellEnd"/>
-            <w:r>
-              <w:rPr>
-                <w:sz w:val="28"/>
-              </w:rPr>
-              <w:t>: http://localhost:8761/eureka</w:t>
+              <w:t xml:space="preserve">    serviceUrl:</w:t>
+            </w:r>
+          </w:p>
+          <w:p>
+            <w:pPr>
+              <w:rPr>
+                <w:sz w:val="28"/>
+              </w:rPr>
+            </w:pPr>
+            <w:r>
+              <w:rPr>
+                <w:sz w:val="28"/>
+              </w:rPr>
+              <w:t xml:space="preserve">      defaultZone: http://localhost:8761/eureka</w:t>
             </w:r>
           </w:p>
           <w:p>
@@ -2961,21 +2929,19 @@
           <w:sz w:val="28"/>
         </w:rPr>
         <w:tab/>
-        <w:t xml:space="preserve">Ex: Beans, loggers, heap dump, </w:t>
-      </w:r>
-      <w:proofErr w:type="spellStart"/>
-      <w:r>
-        <w:rPr>
-          <w:sz w:val="28"/>
-        </w:rPr>
-        <w:t>thred</w:t>
-      </w:r>
-      <w:proofErr w:type="spellEnd"/>
-      <w:r>
-        <w:rPr>
-          <w:sz w:val="28"/>
-        </w:rPr>
-        <w:t xml:space="preserve"> dump, metrics, mappings etc... </w:t>
+        <w:t>Ex: Beans, loggers, heap dump, thre</w:t>
+      </w:r>
+      <w:r>
+        <w:rPr>
+          <w:sz w:val="28"/>
+        </w:rPr>
+        <w:t>a</w:t>
+      </w:r>
+      <w:r>
+        <w:rPr>
+          <w:sz w:val="28"/>
+        </w:rPr>
+        <w:t xml:space="preserve">d dump, metrics, mappings etc... </w:t>
       </w:r>
     </w:p>
     <w:p>
@@ -3121,16 +3087,8 @@
           <w:sz w:val="28"/>
         </w:rPr>
         <w:tab/>
-        <w:t xml:space="preserve">- </w:t>
-      </w:r>
-      <w:proofErr w:type="gramStart"/>
-      <w:r>
-        <w:rPr>
-          <w:sz w:val="28"/>
-        </w:rPr>
-        <w:t>eureka-discovery-client</w:t>
-      </w:r>
-      <w:proofErr w:type="gramEnd"/>
+        <w:t>- eureka-discovery-client</w:t>
+      </w:r>
     </w:p>
     <w:p>
       <w:pPr>
@@ -4519,39 +4477,76 @@
         <w:rPr>
           <w:sz w:val="28"/>
         </w:rPr>
+        <w:t xml:space="preserve">                                     =&gt; Distribute requests to multiple servers</w:t>
+      </w:r>
+    </w:p>
+    <w:p>
+      <w:pPr>
+        <w:rPr>
+          <w:sz w:val="28"/>
+        </w:rPr>
+      </w:pPr>
+      <w:r>
+        <w:rPr>
+          <w:sz w:val="28"/>
+        </w:rPr>
         <w:t xml:space="preserve">                                     </w:t>
       </w:r>
       <w:r>
         <w:rPr>
           <w:sz w:val="28"/>
         </w:rPr>
-        <w:t>=&gt; Distribute requests to multiple servers</w:t>
-      </w:r>
-    </w:p>
-    <w:p>
-      <w:pPr>
-        <w:rPr>
-          <w:sz w:val="28"/>
-        </w:rPr>
-      </w:pPr>
-      <w:r>
-        <w:rPr>
-          <w:sz w:val="28"/>
-        </w:rPr>
-        <w:t xml:space="preserve">                                     </w:t>
-      </w:r>
-      <w:r>
-        <w:rPr>
-          <w:sz w:val="28"/>
-        </w:rPr>
-        <w:t>=&gt; Run welcome-api in multiple instances.</w:t>
-      </w:r>
+        <w:t xml:space="preserve">=&gt; Run welcome-api in multiple instances. </w:t>
+      </w:r>
+    </w:p>
+    <w:p>
+      <w:pPr>
+        <w:rPr>
+          <w:sz w:val="28"/>
+        </w:rPr>
+      </w:pPr>
+      <w:r>
+        <w:rPr>
+          <w:sz w:val="28"/>
+        </w:rPr>
+        <w:t xml:space="preserve">                                            </w:t>
+      </w:r>
+      <w:r>
+        <w:rPr>
+          <w:sz w:val="28"/>
+        </w:rPr>
+        <w:t xml:space="preserve">1) Remove port number configuration welcome </w:t>
+      </w:r>
+      <w:proofErr w:type="spellStart"/>
+      <w:proofErr w:type="gramStart"/>
+      <w:r>
+        <w:rPr>
+          <w:sz w:val="28"/>
+        </w:rPr>
+        <w:t>api</w:t>
+      </w:r>
+      <w:proofErr w:type="spellEnd"/>
+      <w:proofErr w:type="gramEnd"/>
       <w:r>
         <w:rPr>
           <w:sz w:val="28"/>
         </w:rPr>
         <w:t xml:space="preserve"> </w:t>
       </w:r>
+      <w:proofErr w:type="spellStart"/>
+      <w:r>
+        <w:rPr>
+          <w:sz w:val="28"/>
+        </w:rPr>
+        <w:t>yml</w:t>
+      </w:r>
+      <w:proofErr w:type="spellEnd"/>
+      <w:r>
+        <w:rPr>
+          <w:sz w:val="28"/>
+        </w:rPr>
+        <w:t xml:space="preserve"> file</w:t>
+      </w:r>
     </w:p>
     <w:p>
       <w:pPr>
@@ -4569,35 +4564,7 @@
         <w:rPr>
           <w:sz w:val="28"/>
         </w:rPr>
-        <w:t xml:space="preserve">1) Remove port number configuration welcome </w:t>
-      </w:r>
-      <w:proofErr w:type="gramStart"/>
-      <w:r>
-        <w:rPr>
-          <w:sz w:val="28"/>
-        </w:rPr>
-        <w:t>api</w:t>
-      </w:r>
-      <w:proofErr w:type="gramEnd"/>
-      <w:r>
-        <w:rPr>
-          <w:sz w:val="28"/>
-        </w:rPr>
-        <w:t xml:space="preserve"> </w:t>
-      </w:r>
-      <w:proofErr w:type="spellStart"/>
-      <w:r>
-        <w:rPr>
-          <w:sz w:val="28"/>
-        </w:rPr>
-        <w:t>yml</w:t>
-      </w:r>
-      <w:proofErr w:type="spellEnd"/>
-      <w:r>
-        <w:rPr>
-          <w:sz w:val="28"/>
-        </w:rPr>
-        <w:t xml:space="preserve"> file</w:t>
+        <w:t>2) Make changes in rest controller to display port number in response.</w:t>
       </w:r>
     </w:p>
     <w:p>
@@ -4616,32 +4583,7 @@
         <w:rPr>
           <w:sz w:val="28"/>
         </w:rPr>
-        <w:t>2) Make changes in rest controller to display port number in response.</w:t>
-      </w:r>
-    </w:p>
-    <w:p>
-      <w:pPr>
-        <w:rPr>
-          <w:sz w:val="28"/>
-        </w:rPr>
-      </w:pPr>
-      <w:r>
-        <w:rPr>
-          <w:sz w:val="28"/>
-        </w:rPr>
-        <w:t xml:space="preserve">                                            </w:t>
-      </w:r>
-      <w:r>
-        <w:rPr>
-          <w:sz w:val="28"/>
-        </w:rPr>
-        <w:t>3) Right click =&gt; Run as =&gt; run configuration =&gt; select welcome-api =&gt; VM Arguments =&gt; -Dserver.port=8081 and apply and run it.</w:t>
-      </w:r>
-      <w:r>
-        <w:rPr>
-          <w:sz w:val="28"/>
-        </w:rPr>
-        <w:t xml:space="preserve"> </w:t>
+        <w:t xml:space="preserve">3) Right click =&gt; Run as =&gt; run configuration =&gt; select welcome-api =&gt; VM Arguments =&gt; -Dserver.port=8081 and apply and run it. </w:t>
       </w:r>
     </w:p>
     <w:p>
@@ -4702,13 +4644,7 @@
         <w:rPr>
           <w:sz w:val="28"/>
         </w:rPr>
-        <w:t>=&gt; It is used to scale up or scale down servers to run our application based on incoming traffic.</w:t>
-      </w:r>
-      <w:r>
-        <w:rPr>
-          <w:sz w:val="28"/>
-        </w:rPr>
-        <w:t xml:space="preserve"> </w:t>
+        <w:t xml:space="preserve">=&gt; It is used to scale up or scale down servers to run our application based on incoming traffic. </w:t>
       </w:r>
     </w:p>
     <w:p>
@@ -5001,6 +4937,8 @@
               </w:rPr>
               <w:t xml:space="preserve">    gateway:</w:t>
             </w:r>
+            <w:bookmarkStart w:id="0" w:name="_GoBack"/>
+            <w:bookmarkEnd w:id="0"/>
           </w:p>
           <w:p>
             <w:pPr>
@@ -5350,19 +5288,7 @@
         <w:rPr>
           <w:sz w:val="28"/>
         </w:rPr>
-        <w:t xml:space="preserve">-&gt; Routing is used to </w:t>
-      </w:r>
-      <w:r>
-        <w:rPr>
-          <w:sz w:val="28"/>
-        </w:rPr>
-        <w:t>define</w:t>
-      </w:r>
-      <w:r>
-        <w:rPr>
-          <w:sz w:val="28"/>
-        </w:rPr>
-        <w:t xml:space="preserve"> which request should be processed by which REST API in backend. Routes will be configured using Predicate.</w:t>
+        <w:t>-&gt; Routing is used to define which request should be processed by which REST API in backend. Routes will be configured using Predicate.</w:t>
       </w:r>
     </w:p>
     <w:p>
@@ -5383,44 +5309,20 @@
           <w:sz w:val="28"/>
         </w:rPr>
         <w:lastRenderedPageBreak/>
-        <w:t xml:space="preserve">-&gt; </w:t>
-      </w:r>
-      <w:r>
-        <w:rPr>
-          <w:sz w:val="28"/>
-        </w:rPr>
-        <w:t>Predicate:</w:t>
-      </w:r>
-      <w:r>
-        <w:rPr>
-          <w:sz w:val="28"/>
-        </w:rPr>
-        <w:t xml:space="preserve"> This is a Java 8 Function Predicate. The input type is a Spring Framework ServerWebExchange. This lets you match on anything from the HTTP request, such as headers or parameters or url-patterns.</w:t>
-      </w:r>
-      <w:r>
-        <w:rPr>
-          <w:sz w:val="28"/>
-        </w:rPr>
-        <w:t xml:space="preserve"> </w:t>
-      </w:r>
-    </w:p>
-    <w:p>
-      <w:pPr>
-        <w:rPr>
-          <w:sz w:val="28"/>
-        </w:rPr>
-      </w:pPr>
-      <w:r>
-        <w:rPr>
-          <w:sz w:val="28"/>
-        </w:rPr>
-        <w:t>-&gt; Filters are used to manipulate incoming request and outgoing response of our application.</w:t>
-      </w:r>
-      <w:r>
-        <w:rPr>
-          <w:sz w:val="28"/>
-        </w:rPr>
-        <w:t xml:space="preserve"> </w:t>
+        <w:t xml:space="preserve">-&gt; Predicate: This is a Java 8 Function Predicate. The input type is a Spring Framework ServerWebExchange. This lets you match on anything from the HTTP request, such as headers or parameters or url-patterns. </w:t>
+      </w:r>
+    </w:p>
+    <w:p>
+      <w:pPr>
+        <w:rPr>
+          <w:sz w:val="28"/>
+        </w:rPr>
+      </w:pPr>
+      <w:r>
+        <w:rPr>
+          <w:sz w:val="28"/>
+        </w:rPr>
+        <w:t xml:space="preserve">-&gt; Filters are used to manipulate incoming request and outgoing response of our application. </w:t>
       </w:r>
     </w:p>
     <w:p>
@@ -5606,7 +5508,21 @@
                 <w:sz w:val="28"/>
               </w:rPr>
               <w:tab/>
-              <w:t xml:space="preserve">public Mono&lt;Void&gt; filter(ServerWebExchange exchange, </w:t>
+              <w:t>public Mono&lt;Void&gt; filter(</w:t>
+            </w:r>
+            <w:proofErr w:type="spellStart"/>
+            <w:r>
+              <w:rPr>
+                <w:sz w:val="28"/>
+              </w:rPr>
+              <w:t>ServerWebExchange</w:t>
+            </w:r>
+            <w:proofErr w:type="spellEnd"/>
+            <w:r>
+              <w:rPr>
+                <w:sz w:val="28"/>
+              </w:rPr>
+              <w:t xml:space="preserve"> exchange, </w:t>
             </w:r>
             <w:proofErr w:type="spellStart"/>
             <w:r>
@@ -6131,19 +6047,7 @@
         <w:rPr>
           <w:sz w:val="28"/>
         </w:rPr>
-        <w:t xml:space="preserve">-&gt; Any cross-cutting logics like security, logging, </w:t>
-      </w:r>
-      <w:r>
-        <w:rPr>
-          <w:sz w:val="28"/>
-        </w:rPr>
-        <w:t>and moniroing</w:t>
-      </w:r>
-      <w:r>
-        <w:rPr>
-          <w:sz w:val="28"/>
-        </w:rPr>
-        <w:t xml:space="preserve"> can be implemented using Filters</w:t>
+        <w:t>-&gt; Any cross-cutting logics like security, logging, and moniroing can be implemented using Filters</w:t>
       </w:r>
     </w:p>
     <w:p>
@@ -6166,17 +6070,8 @@
           <w:b/>
           <w:sz w:val="28"/>
         </w:rPr>
-        <w:t xml:space="preserve">? </w:t>
-      </w:r>
-      <w:proofErr w:type="gramStart"/>
-      <w:r>
-        <w:rPr>
-          <w:b/>
-          <w:sz w:val="28"/>
-        </w:rPr>
-        <w:t>:</w:t>
-      </w:r>
-      <w:proofErr w:type="gramEnd"/>
+        <w:t>? :</w:t>
+      </w:r>
     </w:p>
     <w:p>
       <w:pPr>
@@ -6215,151 +6110,85 @@
           <w:sz w:val="28"/>
         </w:rPr>
         <w:tab/>
-        <w:t>Ex:   DB Props, SMTP props, Kafka Props, App Messages etc...</w:t>
-      </w:r>
-      <w:r>
-        <w:rPr>
-          <w:sz w:val="28"/>
-        </w:rPr>
-        <w:t xml:space="preserve"> </w:t>
-      </w:r>
-    </w:p>
-    <w:p>
-      <w:pPr>
-        <w:rPr>
-          <w:sz w:val="28"/>
-        </w:rPr>
-      </w:pPr>
-      <w:r>
-        <w:rPr>
-          <w:sz w:val="28"/>
-        </w:rPr>
-        <w:t>=&gt; application.properties or application.yml file will be packaged along with our application (it will be part of our app jar file)</w:t>
-      </w:r>
-      <w:r>
-        <w:rPr>
-          <w:sz w:val="28"/>
-        </w:rPr>
-        <w:t xml:space="preserve"> </w:t>
-      </w:r>
-    </w:p>
-    <w:p>
-      <w:pPr>
-        <w:rPr>
-          <w:sz w:val="28"/>
-        </w:rPr>
-      </w:pPr>
-      <w:r>
-        <w:rPr>
-          <w:sz w:val="28"/>
-        </w:rPr>
-        <w:t>=&gt; If we want to make any changes to properties then we have to re-package our application and we have to re-deploy our application.</w:t>
-      </w:r>
-      <w:r>
-        <w:rPr>
-          <w:sz w:val="28"/>
-        </w:rPr>
-        <w:t xml:space="preserve"> </w:t>
-      </w:r>
-    </w:p>
-    <w:p>
-      <w:pPr>
-        <w:rPr>
-          <w:sz w:val="28"/>
-        </w:rPr>
-      </w:pPr>
-      <w:r>
-        <w:rPr>
-          <w:sz w:val="28"/>
-        </w:rPr>
-        <w:t xml:space="preserve">Note: If any changes required in config properties then </w:t>
-      </w:r>
-      <w:r>
-        <w:rPr>
-          <w:sz w:val="28"/>
-        </w:rPr>
-        <w:t>we</w:t>
-      </w:r>
-      <w:r>
-        <w:rPr>
-          <w:sz w:val="28"/>
-        </w:rPr>
-        <w:t xml:space="preserve"> have to repeat the complete project build &amp; deployment which is time consuming process.</w:t>
-      </w:r>
-      <w:r>
-        <w:rPr>
-          <w:sz w:val="28"/>
-        </w:rPr>
-        <w:t xml:space="preserve"> </w:t>
-      </w:r>
-    </w:p>
-    <w:p>
-      <w:pPr>
-        <w:rPr>
-          <w:sz w:val="28"/>
-        </w:rPr>
-      </w:pPr>
-      <w:r>
-        <w:rPr>
-          <w:sz w:val="28"/>
-        </w:rPr>
-        <w:t xml:space="preserve">=&gt; To avoid this problem, we have to </w:t>
-      </w:r>
-      <w:r>
-        <w:rPr>
-          <w:sz w:val="28"/>
-        </w:rPr>
-        <w:t>separate</w:t>
-      </w:r>
-      <w:r>
-        <w:rPr>
-          <w:sz w:val="28"/>
-        </w:rPr>
-        <w:t xml:space="preserve"> our project code and project config properties files.</w:t>
-      </w:r>
-      <w:r>
-        <w:rPr>
-          <w:sz w:val="28"/>
-        </w:rPr>
-        <w:t xml:space="preserve"> </w:t>
-      </w:r>
-    </w:p>
-    <w:p>
-      <w:pPr>
-        <w:rPr>
-          <w:sz w:val="28"/>
-        </w:rPr>
-      </w:pPr>
-      <w:r>
-        <w:rPr>
-          <w:sz w:val="28"/>
-        </w:rPr>
-        <w:t>=&gt; To externalize config properties from the application we can use Cloud Config Server.</w:t>
-      </w:r>
-      <w:r>
-        <w:rPr>
-          <w:sz w:val="28"/>
-        </w:rPr>
-        <w:t xml:space="preserve"> </w:t>
-      </w:r>
-    </w:p>
-    <w:p>
-      <w:pPr>
-        <w:rPr>
-          <w:sz w:val="28"/>
-        </w:rPr>
-      </w:pPr>
-      <w:r>
-        <w:rPr>
-          <w:sz w:val="28"/>
-        </w:rPr>
-        <w:t>=&gt; Cloud Config Server is part of Spring Cloud Library.</w:t>
-      </w:r>
-      <w:r>
-        <w:rPr>
-          <w:sz w:val="28"/>
-        </w:rPr>
-        <w:t xml:space="preserve"> </w:t>
+        <w:t xml:space="preserve">Ex:   DB Props, SMTP props, Kafka Props, App Messages etc... </w:t>
+      </w:r>
+    </w:p>
+    <w:p>
+      <w:pPr>
+        <w:rPr>
+          <w:sz w:val="28"/>
+        </w:rPr>
+      </w:pPr>
+      <w:r>
+        <w:rPr>
+          <w:sz w:val="28"/>
+        </w:rPr>
+        <w:t xml:space="preserve">=&gt; application.properties or application.yml file will be packaged along with our application (it will be part of our app jar file) </w:t>
+      </w:r>
+    </w:p>
+    <w:p>
+      <w:pPr>
+        <w:rPr>
+          <w:sz w:val="28"/>
+        </w:rPr>
+      </w:pPr>
+      <w:r>
+        <w:rPr>
+          <w:sz w:val="28"/>
+        </w:rPr>
+        <w:t xml:space="preserve">=&gt; If we want to make any changes to properties then we have to re-package our application and we have to re-deploy our application. </w:t>
+      </w:r>
+    </w:p>
+    <w:p>
+      <w:pPr>
+        <w:rPr>
+          <w:sz w:val="28"/>
+        </w:rPr>
+      </w:pPr>
+      <w:r>
+        <w:rPr>
+          <w:sz w:val="28"/>
+        </w:rPr>
+        <w:t xml:space="preserve">Note: If any changes required in config properties then we have to repeat the complete project build &amp; deployment which is time consuming process. </w:t>
+      </w:r>
+    </w:p>
+    <w:p>
+      <w:pPr>
+        <w:rPr>
+          <w:sz w:val="28"/>
+        </w:rPr>
+      </w:pPr>
+      <w:r>
+        <w:rPr>
+          <w:sz w:val="28"/>
+        </w:rPr>
+        <w:t xml:space="preserve">=&gt; To avoid this problem, we have to separate our project code and project config properties files. </w:t>
+      </w:r>
+    </w:p>
+    <w:p>
+      <w:pPr>
+        <w:rPr>
+          <w:sz w:val="28"/>
+        </w:rPr>
+      </w:pPr>
+      <w:r>
+        <w:rPr>
+          <w:sz w:val="28"/>
+        </w:rPr>
+        <w:t xml:space="preserve">=&gt; To externalize config properties from the application we can use Cloud Config Server. </w:t>
+      </w:r>
+    </w:p>
+    <w:p>
+      <w:pPr>
+        <w:rPr>
+          <w:sz w:val="28"/>
+        </w:rPr>
+      </w:pPr>
+      <w:r>
+        <w:rPr>
+          <w:sz w:val="28"/>
+        </w:rPr>
+        <w:t xml:space="preserve">=&gt; Cloud Config Server is part of Spring Cloud Library. </w:t>
       </w:r>
     </w:p>
     <w:p>
@@ -6386,38 +6215,20 @@
         <w:rPr>
           <w:sz w:val="28"/>
         </w:rPr>
-        <w:t xml:space="preserve"> hub repo and config server will load them and will give to our application based on our application-name.</w:t>
-      </w:r>
-      <w:r>
-        <w:rPr>
-          <w:sz w:val="28"/>
-        </w:rPr>
-        <w:t xml:space="preserve"> </w:t>
-      </w:r>
-    </w:p>
-    <w:p>
-      <w:pPr>
-        <w:rPr>
-          <w:sz w:val="28"/>
-        </w:rPr>
-      </w:pPr>
-      <w:r>
-        <w:rPr>
-          <w:sz w:val="28"/>
-        </w:rPr>
-        <w:t xml:space="preserve">=&gt; Our </w:t>
-      </w:r>
-      <w:r>
-        <w:rPr>
-          <w:sz w:val="28"/>
-        </w:rPr>
-        <w:t>micro services</w:t>
-      </w:r>
-      <w:r>
-        <w:rPr>
-          <w:sz w:val="28"/>
-        </w:rPr>
-        <w:t xml:space="preserve"> will get config properties from Config server and confi</w:t>
+        <w:t xml:space="preserve"> hub repo and config server will load them and will give to our application based on our application-name. </w:t>
+      </w:r>
+    </w:p>
+    <w:p>
+      <w:pPr>
+        <w:rPr>
+          <w:sz w:val="28"/>
+        </w:rPr>
+      </w:pPr>
+      <w:r>
+        <w:rPr>
+          <w:sz w:val="28"/>
+        </w:rPr>
+        <w:t>=&gt; Our micro services will get config properties from Config server and confi</w:t>
       </w:r>
       <w:r>
         <w:rPr>
@@ -6765,7 +6576,21 @@
               <w:rPr>
                 <w:sz w:val="28"/>
               </w:rPr>
-              <w:t>&gt;spring-cloud-config-server&lt;/</w:t>
+              <w:t>&gt;spring-cloud-</w:t>
+            </w:r>
+            <w:proofErr w:type="spellStart"/>
+            <w:r>
+              <w:rPr>
+                <w:sz w:val="28"/>
+              </w:rPr>
+              <w:t>config</w:t>
+            </w:r>
+            <w:proofErr w:type="spellEnd"/>
+            <w:r>
+              <w:rPr>
+                <w:sz w:val="28"/>
+              </w:rPr>
+              <w:t>-server&lt;/</w:t>
             </w:r>
             <w:proofErr w:type="spellStart"/>
             <w:r>
@@ -7518,7 +7343,21 @@
               <w:rPr>
                 <w:sz w:val="28"/>
               </w:rPr>
-              <w:t>&gt;spring-cloud-starter-config&lt;/</w:t>
+              <w:t>&gt;spring-cloud-starter-</w:t>
+            </w:r>
+            <w:proofErr w:type="spellStart"/>
+            <w:r>
+              <w:rPr>
+                <w:sz w:val="28"/>
+              </w:rPr>
+              <w:t>config</w:t>
+            </w:r>
+            <w:proofErr w:type="spellEnd"/>
+            <w:r>
+              <w:rPr>
+                <w:sz w:val="28"/>
+              </w:rPr>
+              <w:t>&lt;/</w:t>
             </w:r>
             <w:proofErr w:type="spellStart"/>
             <w:r>
@@ -7863,13 +7702,35 @@
               <w:rPr>
                 <w:sz w:val="28"/>
               </w:rPr>
-              <w:t xml:space="preserve"> url in </w:t>
-            </w:r>
-            <w:r>
-              <w:rPr>
-                <w:sz w:val="28"/>
-              </w:rPr>
-              <w:t>application.yml file like below</w:t>
+              <w:t xml:space="preserve"> </w:t>
+            </w:r>
+            <w:proofErr w:type="spellStart"/>
+            <w:r>
+              <w:rPr>
+                <w:sz w:val="28"/>
+              </w:rPr>
+              <w:t>url</w:t>
+            </w:r>
+            <w:proofErr w:type="spellEnd"/>
+            <w:r>
+              <w:rPr>
+                <w:sz w:val="28"/>
+              </w:rPr>
+              <w:t xml:space="preserve"> in </w:t>
+            </w:r>
+            <w:proofErr w:type="spellStart"/>
+            <w:r>
+              <w:rPr>
+                <w:sz w:val="28"/>
+              </w:rPr>
+              <w:t>application.yml</w:t>
+            </w:r>
+            <w:proofErr w:type="spellEnd"/>
+            <w:r>
+              <w:rPr>
+                <w:sz w:val="28"/>
+              </w:rPr>
+              <w:t xml:space="preserve"> file like below</w:t>
             </w:r>
           </w:p>
           <w:p>
@@ -8057,13 +7918,7 @@
         <w:rPr>
           <w:sz w:val="28"/>
         </w:rPr>
-        <w:t>1) Transactional Tables (app will perform DML operations)</w:t>
-      </w:r>
-      <w:r>
-        <w:rPr>
-          <w:sz w:val="28"/>
-        </w:rPr>
-        <w:t xml:space="preserve"> </w:t>
+        <w:t xml:space="preserve">1) Transactional Tables (app will perform DML operations) </w:t>
       </w:r>
     </w:p>
     <w:p>
@@ -8083,51 +7938,33 @@
         <w:rPr>
           <w:sz w:val="28"/>
         </w:rPr>
-        <w:t>2) Non-Transactional tables (app will perform DQL operations)</w:t>
-      </w:r>
-      <w:r>
-        <w:rPr>
-          <w:sz w:val="28"/>
-        </w:rPr>
-        <w:t xml:space="preserve"> </w:t>
-      </w:r>
-    </w:p>
-    <w:p>
-      <w:pPr>
-        <w:rPr>
-          <w:sz w:val="28"/>
-        </w:rPr>
-      </w:pPr>
-      <w:r>
-        <w:rPr>
-          <w:sz w:val="28"/>
-        </w:rPr>
-        <w:t>=&gt; When table is static there is no use of retrieving data from that table again and again.</w:t>
-      </w:r>
-      <w:r>
-        <w:rPr>
-          <w:sz w:val="28"/>
-        </w:rPr>
-        <w:t xml:space="preserve"> </w:t>
-      </w:r>
-    </w:p>
-    <w:p>
-      <w:pPr>
-        <w:rPr>
-          <w:sz w:val="28"/>
-        </w:rPr>
-      </w:pPr>
-      <w:r>
-        <w:rPr>
-          <w:sz w:val="28"/>
-        </w:rPr>
-        <w:t>=&gt; For static tables data we should use Cache.</w:t>
-      </w:r>
-      <w:r>
-        <w:rPr>
-          <w:sz w:val="28"/>
-        </w:rPr>
-        <w:t xml:space="preserve"> </w:t>
+        <w:t xml:space="preserve">2) Non-Transactional tables (app will perform DQL operations) </w:t>
+      </w:r>
+    </w:p>
+    <w:p>
+      <w:pPr>
+        <w:rPr>
+          <w:sz w:val="28"/>
+        </w:rPr>
+      </w:pPr>
+      <w:r>
+        <w:rPr>
+          <w:sz w:val="28"/>
+        </w:rPr>
+        <w:t xml:space="preserve">=&gt; When table is static there is no use of retrieving data from that table again and again. </w:t>
+      </w:r>
+    </w:p>
+    <w:p>
+      <w:pPr>
+        <w:rPr>
+          <w:sz w:val="28"/>
+        </w:rPr>
+      </w:pPr>
+      <w:r>
+        <w:rPr>
+          <w:sz w:val="28"/>
+        </w:rPr>
+        <w:t xml:space="preserve">=&gt; For static tables data we should use Cache. </w:t>
       </w:r>
     </w:p>
     <w:p>
@@ -8661,13 +8498,7 @@
           <w:sz w:val="28"/>
         </w:rPr>
         <w:tab/>
-        <w:t xml:space="preserve">a) </w:t>
-      </w:r>
-      <w:r>
-        <w:rPr>
-          <w:sz w:val="28"/>
-        </w:rPr>
-        <w:t>Database</w:t>
+        <w:t>a) Database</w:t>
       </w:r>
     </w:p>
     <w:p>
@@ -8693,13 +8524,7 @@
           <w:sz w:val="28"/>
         </w:rPr>
         <w:tab/>
-        <w:t xml:space="preserve">b) </w:t>
-      </w:r>
-      <w:r>
-        <w:rPr>
-          <w:sz w:val="28"/>
-        </w:rPr>
-        <w:t>Cache</w:t>
+        <w:t>b) Cache</w:t>
       </w:r>
     </w:p>
     <w:p>
@@ -8725,19 +8550,7 @@
           <w:sz w:val="28"/>
         </w:rPr>
         <w:tab/>
-        <w:t xml:space="preserve">c) </w:t>
-      </w:r>
-      <w:r>
-        <w:rPr>
-          <w:sz w:val="28"/>
-        </w:rPr>
-        <w:t>Message</w:t>
-      </w:r>
-      <w:r>
-        <w:rPr>
-          <w:sz w:val="28"/>
-        </w:rPr>
-        <w:t xml:space="preserve"> broker</w:t>
+        <w:t>c) Message broker</w:t>
       </w:r>
     </w:p>
     <w:p>
@@ -8807,13 +8620,7 @@
         <w:rPr>
           <w:sz w:val="28"/>
         </w:rPr>
-        <w:t xml:space="preserve"> Setup (Windows / Linux)</w:t>
-      </w:r>
-      <w:r>
-        <w:rPr>
-          <w:sz w:val="28"/>
-        </w:rPr>
-        <w:t xml:space="preserve"> </w:t>
+        <w:t xml:space="preserve"> Setup (Windows / Linux) </w:t>
       </w:r>
     </w:p>
     <w:p>
@@ -9106,87 +8913,69 @@
         <w:rPr>
           <w:sz w:val="28"/>
         </w:rPr>
-        <w:t>6) Create Repository for crud operations (</w:t>
-      </w:r>
-      <w:r>
-        <w:rPr>
-          <w:sz w:val="28"/>
-        </w:rPr>
-        <w:t>Crud Repository</w:t>
-      </w:r>
-      <w:r>
-        <w:rPr>
-          <w:sz w:val="28"/>
-        </w:rPr>
-        <w:t>)</w:t>
-      </w:r>
+        <w:t xml:space="preserve">6) Create Repository for crud operations (Crud Repository) </w:t>
+      </w:r>
+    </w:p>
+    <w:p>
+      <w:pPr>
+        <w:rPr>
+          <w:sz w:val="28"/>
+        </w:rPr>
+      </w:pPr>
+      <w:r>
+        <w:rPr>
+          <w:sz w:val="28"/>
+        </w:rPr>
+        <w:t>7) Create Rest Controller with required methods</w:t>
+      </w:r>
+    </w:p>
+    <w:p>
+      <w:pPr>
+        <w:rPr>
+          <w:sz w:val="28"/>
+        </w:rPr>
+      </w:pPr>
+      <w:r>
+        <w:rPr>
+          <w:sz w:val="28"/>
+        </w:rPr>
+        <w:t>8) Run the app and test it using postman.</w:t>
+      </w:r>
+    </w:p>
+    <w:p>
+      <w:pPr>
+        <w:rPr>
+          <w:b/>
+          <w:sz w:val="28"/>
+        </w:rPr>
+      </w:pPr>
+      <w:r>
+        <w:rPr>
+          <w:b/>
+          <w:sz w:val="28"/>
+        </w:rPr>
+        <w:t>Circuit Breaker Design Pattern</w:t>
+      </w:r>
+      <w:r>
+        <w:rPr>
+          <w:b/>
+          <w:sz w:val="28"/>
+        </w:rPr>
+        <w:t>:</w:t>
+      </w:r>
+    </w:p>
+    <w:p>
+      <w:pPr>
+        <w:rPr>
+          <w:sz w:val="28"/>
+        </w:rPr>
+      </w:pPr>
       <w:r>
         <w:rPr>
           <w:sz w:val="28"/>
         </w:rPr>
         <w:t xml:space="preserve"> </w:t>
       </w:r>
-    </w:p>
-    <w:p>
-      <w:pPr>
-        <w:rPr>
-          <w:sz w:val="28"/>
-        </w:rPr>
-      </w:pPr>
-      <w:r>
-        <w:rPr>
-          <w:sz w:val="28"/>
-        </w:rPr>
-        <w:t>7) Create Rest Controller with required methods</w:t>
-      </w:r>
-    </w:p>
-    <w:p>
-      <w:pPr>
-        <w:rPr>
-          <w:sz w:val="28"/>
-        </w:rPr>
-      </w:pPr>
-      <w:r>
-        <w:rPr>
-          <w:sz w:val="28"/>
-        </w:rPr>
-        <w:t>8) Run the app and test it using postman.</w:t>
-      </w:r>
-    </w:p>
-    <w:p>
-      <w:pPr>
-        <w:rPr>
-          <w:b/>
-          <w:sz w:val="28"/>
-        </w:rPr>
-      </w:pPr>
-      <w:r>
-        <w:rPr>
-          <w:b/>
-          <w:sz w:val="28"/>
-        </w:rPr>
-        <w:t>Circuit Breaker Design Pattern</w:t>
-      </w:r>
-      <w:r>
-        <w:rPr>
-          <w:b/>
-          <w:sz w:val="28"/>
-        </w:rPr>
-        <w:t>:</w:t>
-      </w:r>
-    </w:p>
-    <w:p>
-      <w:pPr>
-        <w:rPr>
-          <w:sz w:val="28"/>
-        </w:rPr>
-      </w:pPr>
-      <w:r>
-        <w:rPr>
-          <w:sz w:val="28"/>
-        </w:rPr>
-        <w:t xml:space="preserve"> </w:t>
-      </w:r>
       <w:r>
         <w:rPr>
           <w:sz w:val="28"/>
@@ -9229,13 +9018,7 @@
         <w:rPr>
           <w:sz w:val="28"/>
         </w:rPr>
-        <w:t>=&gt; It is used to divert traffic when some problem detected in normal execution flow.</w:t>
-      </w:r>
-      <w:r>
-        <w:rPr>
-          <w:sz w:val="28"/>
-        </w:rPr>
-        <w:t xml:space="preserve"> </w:t>
+        <w:t xml:space="preserve">=&gt; It is used to divert traffic when some problem detected in normal execution flow. </w:t>
       </w:r>
     </w:p>
     <w:p>
@@ -9284,13 +9067,7 @@
         <w:rPr>
           <w:sz w:val="28"/>
         </w:rPr>
-        <w:t xml:space="preserve"> systems.</w:t>
-      </w:r>
-      <w:r>
-        <w:rPr>
-          <w:sz w:val="28"/>
-        </w:rPr>
-        <w:t xml:space="preserve"> </w:t>
+        <w:t xml:space="preserve"> systems. </w:t>
       </w:r>
     </w:p>
     <w:p>
@@ -9930,7 +9707,21 @@
               <w:rPr>
                 <w:sz w:val="28"/>
               </w:rPr>
-              <w:t>"redis method called..");</w:t>
+              <w:t>"</w:t>
+            </w:r>
+            <w:proofErr w:type="spellStart"/>
+            <w:r>
+              <w:rPr>
+                <w:sz w:val="28"/>
+              </w:rPr>
+              <w:t>redis</w:t>
+            </w:r>
+            <w:proofErr w:type="spellEnd"/>
+            <w:r>
+              <w:rPr>
+                <w:sz w:val="28"/>
+              </w:rPr>
+              <w:t xml:space="preserve"> method called..");</w:t>
             </w:r>
           </w:p>
           <w:p>
@@ -10350,8 +10141,6 @@
               </w:rPr>
               <w:t>: true</w:t>
             </w:r>
-            <w:bookmarkStart w:id="0" w:name="_GoBack"/>
-            <w:bookmarkEnd w:id="0"/>
           </w:p>
           <w:p>
             <w:pPr>
@@ -11673,7 +11462,7 @@
 </file>
 
 <file path=customXml/itemProps1.xml><?xml version="1.0" encoding="utf-8"?>
-<ds:datastoreItem xmlns:ds="http://schemas.openxmlformats.org/officeDocument/2006/customXml" ds:itemID="{3A503C0A-D817-4D8B-AEC0-28F926F3F4D5}">
+<ds:datastoreItem xmlns:ds="http://schemas.openxmlformats.org/officeDocument/2006/customXml" ds:itemID="{3873B137-5D9F-4E90-BB14-2CD0BC22CD0F}">
   <ds:schemaRefs>
     <ds:schemaRef ds:uri="http://schemas.openxmlformats.org/officeDocument/2006/bibliography"/>
   </ds:schemaRefs>

</xml_diff>